<commit_message>
changes made by meena on srs document
</commit_message>
<xml_diff>
--- a/docs/AY2526 S1_ET0735_SRS_Smart Fire Alert System.docx
+++ b/docs/AY2526 S1_ET0735_SRS_Smart Fire Alert System.docx
@@ -2131,9 +2131,17 @@
         <w:tc>
           <w:tcPr>
             <w:tcW w:w="1885" w:type="dxa"/>
-          </w:tcPr>
-          <w:p>
-            <w:pPr>
+            <w:tcBorders>
+              <w:top w:val="single" w:sz="4" w:space="0" w:color="auto"/>
+              <w:left w:val="single" w:sz="4" w:space="0" w:color="auto"/>
+              <w:bottom w:val="single" w:sz="4" w:space="0" w:color="auto"/>
+              <w:right w:val="single" w:sz="4" w:space="0" w:color="auto"/>
+            </w:tcBorders>
+            <w:hideMark/>
+          </w:tcPr>
+          <w:p>
+            <w:pPr>
+              <w:spacing w:after="160" w:line="259" w:lineRule="auto"/>
               <w:rPr>
                 <w:lang w:val="en-SG"/>
               </w:rPr>
@@ -2149,9 +2157,17 @@
         <w:tc>
           <w:tcPr>
             <w:tcW w:w="1885" w:type="dxa"/>
-          </w:tcPr>
-          <w:p>
-            <w:pPr>
+            <w:tcBorders>
+              <w:top w:val="single" w:sz="4" w:space="0" w:color="auto"/>
+              <w:left w:val="single" w:sz="4" w:space="0" w:color="auto"/>
+              <w:bottom w:val="single" w:sz="4" w:space="0" w:color="auto"/>
+              <w:right w:val="single" w:sz="4" w:space="0" w:color="auto"/>
+            </w:tcBorders>
+            <w:hideMark/>
+          </w:tcPr>
+          <w:p>
+            <w:pPr>
+              <w:spacing w:after="160" w:line="259" w:lineRule="auto"/>
               <w:rPr>
                 <w:lang w:val="en-SG"/>
               </w:rPr>
@@ -2167,9 +2183,17 @@
         <w:tc>
           <w:tcPr>
             <w:tcW w:w="1885" w:type="dxa"/>
-          </w:tcPr>
-          <w:p>
-            <w:pPr>
+            <w:tcBorders>
+              <w:top w:val="single" w:sz="4" w:space="0" w:color="auto"/>
+              <w:left w:val="single" w:sz="4" w:space="0" w:color="auto"/>
+              <w:bottom w:val="single" w:sz="4" w:space="0" w:color="auto"/>
+              <w:right w:val="single" w:sz="4" w:space="0" w:color="auto"/>
+            </w:tcBorders>
+            <w:hideMark/>
+          </w:tcPr>
+          <w:p>
+            <w:pPr>
+              <w:spacing w:after="160" w:line="259" w:lineRule="auto"/>
               <w:rPr>
                 <w:lang w:val="en-SG"/>
               </w:rPr>
@@ -2185,9 +2209,17 @@
         <w:tc>
           <w:tcPr>
             <w:tcW w:w="1885" w:type="dxa"/>
-          </w:tcPr>
-          <w:p>
-            <w:pPr>
+            <w:tcBorders>
+              <w:top w:val="single" w:sz="4" w:space="0" w:color="auto"/>
+              <w:left w:val="single" w:sz="4" w:space="0" w:color="auto"/>
+              <w:bottom w:val="single" w:sz="4" w:space="0" w:color="auto"/>
+              <w:right w:val="single" w:sz="4" w:space="0" w:color="auto"/>
+            </w:tcBorders>
+            <w:hideMark/>
+          </w:tcPr>
+          <w:p>
+            <w:pPr>
+              <w:spacing w:after="160" w:line="259" w:lineRule="auto"/>
               <w:rPr>
                 <w:lang w:val="en-SG"/>
               </w:rPr>
@@ -2203,9 +2235,17 @@
         <w:tc>
           <w:tcPr>
             <w:tcW w:w="1886" w:type="dxa"/>
-          </w:tcPr>
-          <w:p>
-            <w:pPr>
+            <w:tcBorders>
+              <w:top w:val="single" w:sz="4" w:space="0" w:color="auto"/>
+              <w:left w:val="single" w:sz="4" w:space="0" w:color="auto"/>
+              <w:bottom w:val="single" w:sz="4" w:space="0" w:color="auto"/>
+              <w:right w:val="single" w:sz="4" w:space="0" w:color="auto"/>
+            </w:tcBorders>
+            <w:hideMark/>
+          </w:tcPr>
+          <w:p>
+            <w:pPr>
+              <w:spacing w:after="160" w:line="259" w:lineRule="auto"/>
               <w:rPr>
                 <w:lang w:val="en-SG"/>
               </w:rPr>
@@ -2226,9 +2266,17 @@
         <w:tc>
           <w:tcPr>
             <w:tcW w:w="1885" w:type="dxa"/>
-          </w:tcPr>
-          <w:p>
-            <w:pPr>
+            <w:tcBorders>
+              <w:top w:val="single" w:sz="4" w:space="0" w:color="auto"/>
+              <w:left w:val="single" w:sz="4" w:space="0" w:color="auto"/>
+              <w:bottom w:val="single" w:sz="4" w:space="0" w:color="auto"/>
+              <w:right w:val="single" w:sz="4" w:space="0" w:color="auto"/>
+            </w:tcBorders>
+            <w:hideMark/>
+          </w:tcPr>
+          <w:p>
+            <w:pPr>
+              <w:spacing w:after="160" w:line="259" w:lineRule="auto"/>
               <w:rPr>
                 <w:lang w:val="en-SG"/>
               </w:rPr>
@@ -2244,9 +2292,17 @@
         <w:tc>
           <w:tcPr>
             <w:tcW w:w="1885" w:type="dxa"/>
-          </w:tcPr>
-          <w:p>
-            <w:pPr>
+            <w:tcBorders>
+              <w:top w:val="single" w:sz="4" w:space="0" w:color="auto"/>
+              <w:left w:val="single" w:sz="4" w:space="0" w:color="auto"/>
+              <w:bottom w:val="single" w:sz="4" w:space="0" w:color="auto"/>
+              <w:right w:val="single" w:sz="4" w:space="0" w:color="auto"/>
+            </w:tcBorders>
+            <w:hideMark/>
+          </w:tcPr>
+          <w:p>
+            <w:pPr>
+              <w:spacing w:after="160" w:line="259" w:lineRule="auto"/>
               <w:rPr>
                 <w:lang w:val="en-SG"/>
               </w:rPr>
@@ -2262,9 +2318,17 @@
         <w:tc>
           <w:tcPr>
             <w:tcW w:w="1885" w:type="dxa"/>
-          </w:tcPr>
-          <w:p>
-            <w:pPr>
+            <w:tcBorders>
+              <w:top w:val="single" w:sz="4" w:space="0" w:color="auto"/>
+              <w:left w:val="single" w:sz="4" w:space="0" w:color="auto"/>
+              <w:bottom w:val="single" w:sz="4" w:space="0" w:color="auto"/>
+              <w:right w:val="single" w:sz="4" w:space="0" w:color="auto"/>
+            </w:tcBorders>
+            <w:hideMark/>
+          </w:tcPr>
+          <w:p>
+            <w:pPr>
+              <w:spacing w:after="160" w:line="259" w:lineRule="auto"/>
               <w:rPr>
                 <w:lang w:val="en-SG"/>
               </w:rPr>
@@ -2280,33 +2344,43 @@
         <w:tc>
           <w:tcPr>
             <w:tcW w:w="1885" w:type="dxa"/>
-          </w:tcPr>
-          <w:p>
-            <w:pPr>
-              <w:rPr>
-                <w:lang w:val="en-SG"/>
-              </w:rPr>
-            </w:pPr>
-            <w:r>
-              <w:rPr>
-                <w:lang w:val="en-SG"/>
-              </w:rPr>
-              <w:t>1</w:t>
-            </w:r>
-            <w:r>
-              <w:rPr>
-                <w:lang w:val="en-SG"/>
-              </w:rPr>
-              <w:t>1/6/2025</w:t>
+            <w:tcBorders>
+              <w:top w:val="single" w:sz="4" w:space="0" w:color="auto"/>
+              <w:left w:val="single" w:sz="4" w:space="0" w:color="auto"/>
+              <w:bottom w:val="single" w:sz="4" w:space="0" w:color="auto"/>
+              <w:right w:val="single" w:sz="4" w:space="0" w:color="auto"/>
+            </w:tcBorders>
+            <w:hideMark/>
+          </w:tcPr>
+          <w:p>
+            <w:pPr>
+              <w:spacing w:after="160" w:line="259" w:lineRule="auto"/>
+              <w:rPr>
+                <w:lang w:val="en-SG"/>
+              </w:rPr>
+            </w:pPr>
+            <w:r>
+              <w:rPr>
+                <w:lang w:val="en-SG"/>
+              </w:rPr>
+              <w:t>11/6/2025</w:t>
             </w:r>
           </w:p>
         </w:tc>
         <w:tc>
           <w:tcPr>
             <w:tcW w:w="1886" w:type="dxa"/>
-          </w:tcPr>
-          <w:p>
-            <w:pPr>
+            <w:tcBorders>
+              <w:top w:val="single" w:sz="4" w:space="0" w:color="auto"/>
+              <w:left w:val="single" w:sz="4" w:space="0" w:color="auto"/>
+              <w:bottom w:val="single" w:sz="4" w:space="0" w:color="auto"/>
+              <w:right w:val="single" w:sz="4" w:space="0" w:color="auto"/>
+            </w:tcBorders>
+            <w:hideMark/>
+          </w:tcPr>
+          <w:p>
+            <w:pPr>
+              <w:spacing w:after="160" w:line="259" w:lineRule="auto"/>
               <w:rPr>
                 <w:lang w:val="en-SG"/>
               </w:rPr>
@@ -2327,9 +2401,17 @@
         <w:tc>
           <w:tcPr>
             <w:tcW w:w="1885" w:type="dxa"/>
-          </w:tcPr>
-          <w:p>
-            <w:pPr>
+            <w:tcBorders>
+              <w:top w:val="single" w:sz="4" w:space="0" w:color="auto"/>
+              <w:left w:val="single" w:sz="4" w:space="0" w:color="auto"/>
+              <w:bottom w:val="single" w:sz="4" w:space="0" w:color="auto"/>
+              <w:right w:val="single" w:sz="4" w:space="0" w:color="auto"/>
+            </w:tcBorders>
+            <w:hideMark/>
+          </w:tcPr>
+          <w:p>
+            <w:pPr>
+              <w:spacing w:after="160" w:line="259" w:lineRule="auto"/>
               <w:rPr>
                 <w:lang w:val="en-SG"/>
               </w:rPr>
@@ -2345,45 +2427,77 @@
         <w:tc>
           <w:tcPr>
             <w:tcW w:w="1885" w:type="dxa"/>
-          </w:tcPr>
-          <w:p>
-            <w:pPr>
-              <w:rPr>
-                <w:lang w:val="en-SG"/>
-              </w:rPr>
-            </w:pPr>
-            <w:r>
-              <w:rPr>
-                <w:lang w:val="en-SG"/>
-              </w:rPr>
-              <w:t>Version 2</w:t>
+            <w:tcBorders>
+              <w:top w:val="single" w:sz="4" w:space="0" w:color="auto"/>
+              <w:left w:val="single" w:sz="4" w:space="0" w:color="auto"/>
+              <w:bottom w:val="single" w:sz="4" w:space="0" w:color="auto"/>
+              <w:right w:val="single" w:sz="4" w:space="0" w:color="auto"/>
+            </w:tcBorders>
+            <w:hideMark/>
+          </w:tcPr>
+          <w:p>
+            <w:pPr>
+              <w:spacing w:after="160" w:line="259" w:lineRule="auto"/>
+              <w:rPr>
+                <w:lang w:val="en-SG"/>
+              </w:rPr>
+            </w:pPr>
+            <w:r>
+              <w:rPr>
+                <w:lang w:val="en-SG"/>
+              </w:rPr>
+              <w:t>Changes to system diagrams and purpose</w:t>
             </w:r>
           </w:p>
         </w:tc>
         <w:tc>
           <w:tcPr>
             <w:tcW w:w="1885" w:type="dxa"/>
-          </w:tcPr>
-          <w:p>
-            <w:pPr>
-              <w:rPr>
-                <w:lang w:val="en-SG"/>
-              </w:rPr>
-            </w:pPr>
-            <w:r>
-              <w:rPr>
-                <w:lang w:val="en-SG"/>
-              </w:rPr>
-              <w:t>Phoo Pyae</w:t>
+            <w:tcBorders>
+              <w:top w:val="single" w:sz="4" w:space="0" w:color="auto"/>
+              <w:left w:val="single" w:sz="4" w:space="0" w:color="auto"/>
+              <w:bottom w:val="single" w:sz="4" w:space="0" w:color="auto"/>
+              <w:right w:val="single" w:sz="4" w:space="0" w:color="auto"/>
+            </w:tcBorders>
+            <w:hideMark/>
+          </w:tcPr>
+          <w:p>
+            <w:pPr>
+              <w:spacing w:after="160" w:line="259" w:lineRule="auto"/>
+              <w:rPr>
+                <w:lang w:val="en-SG"/>
+              </w:rPr>
+            </w:pPr>
+            <w:proofErr w:type="spellStart"/>
+            <w:r>
+              <w:rPr>
+                <w:lang w:val="en-SG"/>
+              </w:rPr>
+              <w:t>Phoo</w:t>
+            </w:r>
+            <w:proofErr w:type="spellEnd"/>
+            <w:r>
+              <w:rPr>
+                <w:lang w:val="en-SG"/>
+              </w:rPr>
+              <w:t xml:space="preserve"> Pyae</w:t>
             </w:r>
           </w:p>
         </w:tc>
         <w:tc>
           <w:tcPr>
             <w:tcW w:w="1885" w:type="dxa"/>
-          </w:tcPr>
-          <w:p>
-            <w:pPr>
+            <w:tcBorders>
+              <w:top w:val="single" w:sz="4" w:space="0" w:color="auto"/>
+              <w:left w:val="single" w:sz="4" w:space="0" w:color="auto"/>
+              <w:bottom w:val="single" w:sz="4" w:space="0" w:color="auto"/>
+              <w:right w:val="single" w:sz="4" w:space="0" w:color="auto"/>
+            </w:tcBorders>
+            <w:hideMark/>
+          </w:tcPr>
+          <w:p>
+            <w:pPr>
+              <w:spacing w:after="160" w:line="259" w:lineRule="auto"/>
               <w:rPr>
                 <w:lang w:val="en-SG"/>
               </w:rPr>
@@ -2399,9 +2513,17 @@
         <w:tc>
           <w:tcPr>
             <w:tcW w:w="1886" w:type="dxa"/>
-          </w:tcPr>
-          <w:p>
-            <w:pPr>
+            <w:tcBorders>
+              <w:top w:val="single" w:sz="4" w:space="0" w:color="auto"/>
+              <w:left w:val="single" w:sz="4" w:space="0" w:color="auto"/>
+              <w:bottom w:val="single" w:sz="4" w:space="0" w:color="auto"/>
+              <w:right w:val="single" w:sz="4" w:space="0" w:color="auto"/>
+            </w:tcBorders>
+            <w:hideMark/>
+          </w:tcPr>
+          <w:p>
+            <w:pPr>
+              <w:spacing w:after="160" w:line="259" w:lineRule="auto"/>
               <w:rPr>
                 <w:lang w:val="en-SG"/>
               </w:rPr>
@@ -2411,6 +2533,147 @@
                 <w:lang w:val="en-SG"/>
               </w:rPr>
               <w:t>2.0</w:t>
+            </w:r>
+          </w:p>
+        </w:tc>
+      </w:tr>
+      <w:tr>
+        <w:trPr>
+          <w:trHeight w:val="252"/>
+        </w:trPr>
+        <w:tc>
+          <w:tcPr>
+            <w:tcW w:w="1885" w:type="dxa"/>
+            <w:tcBorders>
+              <w:top w:val="single" w:sz="4" w:space="0" w:color="auto"/>
+              <w:left w:val="single" w:sz="4" w:space="0" w:color="auto"/>
+              <w:bottom w:val="single" w:sz="4" w:space="0" w:color="auto"/>
+              <w:right w:val="single" w:sz="4" w:space="0" w:color="auto"/>
+            </w:tcBorders>
+            <w:hideMark/>
+          </w:tcPr>
+          <w:p>
+            <w:pPr>
+              <w:spacing w:after="160" w:line="259" w:lineRule="auto"/>
+              <w:rPr>
+                <w:lang w:val="en-SG"/>
+              </w:rPr>
+            </w:pPr>
+            <w:r>
+              <w:rPr>
+                <w:lang w:val="en-SG"/>
+              </w:rPr>
+              <w:t xml:space="preserve">3. </w:t>
+            </w:r>
+          </w:p>
+        </w:tc>
+        <w:tc>
+          <w:tcPr>
+            <w:tcW w:w="1885" w:type="dxa"/>
+            <w:tcBorders>
+              <w:top w:val="single" w:sz="4" w:space="0" w:color="auto"/>
+              <w:left w:val="single" w:sz="4" w:space="0" w:color="auto"/>
+              <w:bottom w:val="single" w:sz="4" w:space="0" w:color="auto"/>
+              <w:right w:val="single" w:sz="4" w:space="0" w:color="auto"/>
+            </w:tcBorders>
+            <w:hideMark/>
+          </w:tcPr>
+          <w:p>
+            <w:pPr>
+              <w:spacing w:after="160" w:line="259" w:lineRule="auto"/>
+              <w:rPr>
+                <w:lang w:val="en-SG"/>
+              </w:rPr>
+            </w:pPr>
+            <w:r>
+              <w:rPr>
+                <w:lang w:val="en-SG"/>
+              </w:rPr>
+              <w:t xml:space="preserve">Changes to system diagrams and </w:t>
+            </w:r>
+            <w:r>
+              <w:rPr>
+                <w:lang w:val="en-SG"/>
+              </w:rPr>
+              <w:t xml:space="preserve">requirements </w:t>
+            </w:r>
+          </w:p>
+        </w:tc>
+        <w:tc>
+          <w:tcPr>
+            <w:tcW w:w="1885" w:type="dxa"/>
+            <w:tcBorders>
+              <w:top w:val="single" w:sz="4" w:space="0" w:color="auto"/>
+              <w:left w:val="single" w:sz="4" w:space="0" w:color="auto"/>
+              <w:bottom w:val="single" w:sz="4" w:space="0" w:color="auto"/>
+              <w:right w:val="single" w:sz="4" w:space="0" w:color="auto"/>
+            </w:tcBorders>
+            <w:hideMark/>
+          </w:tcPr>
+          <w:p>
+            <w:pPr>
+              <w:spacing w:after="160" w:line="259" w:lineRule="auto"/>
+              <w:rPr>
+                <w:lang w:val="en-SG"/>
+              </w:rPr>
+            </w:pPr>
+            <w:r>
+              <w:rPr>
+                <w:lang w:val="en-SG"/>
+              </w:rPr>
+              <w:t>Meena</w:t>
+            </w:r>
+          </w:p>
+        </w:tc>
+        <w:tc>
+          <w:tcPr>
+            <w:tcW w:w="1885" w:type="dxa"/>
+            <w:tcBorders>
+              <w:top w:val="single" w:sz="4" w:space="0" w:color="auto"/>
+              <w:left w:val="single" w:sz="4" w:space="0" w:color="auto"/>
+              <w:bottom w:val="single" w:sz="4" w:space="0" w:color="auto"/>
+              <w:right w:val="single" w:sz="4" w:space="0" w:color="auto"/>
+            </w:tcBorders>
+            <w:hideMark/>
+          </w:tcPr>
+          <w:p>
+            <w:pPr>
+              <w:spacing w:after="160" w:line="259" w:lineRule="auto"/>
+              <w:rPr>
+                <w:lang w:val="en-SG"/>
+              </w:rPr>
+            </w:pPr>
+            <w:r>
+              <w:rPr>
+                <w:lang w:val="en-SG"/>
+              </w:rPr>
+              <w:t>13/7/2025</w:t>
+            </w:r>
+          </w:p>
+        </w:tc>
+        <w:tc>
+          <w:tcPr>
+            <w:tcW w:w="1886" w:type="dxa"/>
+            <w:tcBorders>
+              <w:top w:val="single" w:sz="4" w:space="0" w:color="auto"/>
+              <w:left w:val="single" w:sz="4" w:space="0" w:color="auto"/>
+              <w:bottom w:val="single" w:sz="4" w:space="0" w:color="auto"/>
+              <w:right w:val="single" w:sz="4" w:space="0" w:color="auto"/>
+            </w:tcBorders>
+            <w:hideMark/>
+          </w:tcPr>
+          <w:p>
+            <w:pPr>
+              <w:spacing w:after="160" w:line="259" w:lineRule="auto"/>
+              <w:rPr>
+                <w:lang w:val="en-SG"/>
+              </w:rPr>
+            </w:pPr>
+            <w:r>
+              <w:rPr>
+                <w:lang w:val="en-SG"/>
+              </w:rPr>
+              <w:t>2.1</w:t>
             </w:r>
           </w:p>
         </w:tc>
@@ -3235,6 +3498,7 @@
       </w:pPr>
       <w:r>
         <w:rPr>
+          <w:noProof/>
           <w:lang w:val="en-SG"/>
         </w:rPr>
         <w:drawing>
@@ -3380,6 +3644,9 @@
     </w:p>
     <w:p>
       <w:r>
+        <w:rPr>
+          <w:noProof/>
+        </w:rPr>
         <w:drawing>
           <wp:inline distT="0" distB="0" distL="0" distR="0" wp14:anchorId="4117D2A4" wp14:editId="722B199E">
             <wp:extent cx="6030595" cy="4554220"/>
@@ -3430,27 +3697,60 @@
           <w:lang w:val="en-SG"/>
         </w:rPr>
       </w:pPr>
-    </w:p>
-    <w:p>
-      <w:pPr>
-        <w:rPr>
-          <w:lang w:val="en-SG"/>
-        </w:rPr>
-      </w:pPr>
-    </w:p>
-    <w:p>
-      <w:pPr>
-        <w:rPr>
-          <w:lang w:val="en-SG"/>
-        </w:rPr>
-      </w:pPr>
-    </w:p>
-    <w:p>
-      <w:pPr>
-        <w:rPr>
-          <w:lang w:val="en-SG"/>
-        </w:rPr>
-      </w:pPr>
+      <w:r>
+        <w:rPr>
+          <w:noProof/>
+        </w:rPr>
+        <w:lastRenderedPageBreak/>
+        <w:drawing>
+          <wp:inline distT="0" distB="0" distL="0" distR="0" wp14:anchorId="71749A4F" wp14:editId="780F99F6">
+            <wp:extent cx="4908550" cy="7363083"/>
+            <wp:effectExtent l="0" t="0" r="6350" b="9525"/>
+            <wp:docPr id="135106542" name="Picture 2" descr="Generated image"/>
+            <wp:cNvGraphicFramePr>
+              <a:graphicFrameLocks xmlns:a="http://schemas.openxmlformats.org/drawingml/2006/main" noChangeAspect="1"/>
+            </wp:cNvGraphicFramePr>
+            <a:graphic xmlns:a="http://schemas.openxmlformats.org/drawingml/2006/main">
+              <a:graphicData uri="http://schemas.openxmlformats.org/drawingml/2006/picture">
+                <pic:pic xmlns:pic="http://schemas.openxmlformats.org/drawingml/2006/picture">
+                  <pic:nvPicPr>
+                    <pic:cNvPr id="135106542" name="Picture 2" descr="Generated image"/>
+                    <pic:cNvPicPr>
+                      <a:picLocks noChangeAspect="1"/>
+                    </pic:cNvPicPr>
+                  </pic:nvPicPr>
+                  <pic:blipFill>
+                    <a:blip r:embed="rId13">
+                      <a:extLst>
+                        <a:ext uri="{28A0092B-C50C-407E-A947-70E740481C1C}">
+                          <a14:useLocalDpi xmlns:a14="http://schemas.microsoft.com/office/drawing/2010/main" val="0"/>
+                        </a:ext>
+                      </a:extLst>
+                    </a:blip>
+                    <a:srcRect/>
+                    <a:stretch>
+                      <a:fillRect/>
+                    </a:stretch>
+                  </pic:blipFill>
+                  <pic:spPr bwMode="auto">
+                    <a:xfrm>
+                      <a:off x="0" y="0"/>
+                      <a:ext cx="4911823" cy="7367993"/>
+                    </a:xfrm>
+                    <a:prstGeom prst="rect">
+                      <a:avLst/>
+                    </a:prstGeom>
+                    <a:noFill/>
+                    <a:ln>
+                      <a:noFill/>
+                    </a:ln>
+                  </pic:spPr>
+                </pic:pic>
+              </a:graphicData>
+            </a:graphic>
+          </wp:inline>
+        </w:drawing>
+      </w:r>
     </w:p>
     <w:p>
       <w:pPr>
@@ -3542,14 +3842,7 @@
           <w:color w:val="000000" w:themeColor="text1"/>
           <w:lang w:val="en-SG"/>
         </w:rPr>
-        <w:t>Sensor Deployment</w:t>
-      </w:r>
-      <w:r>
-        <w:rPr>
-          <w:color w:val="000000" w:themeColor="text1"/>
-          <w:lang w:val="en-SG"/>
-        </w:rPr>
-        <w:t xml:space="preserve"> and Monitoring</w:t>
+        <w:t>Sensor Deployment and Monitoring</w:t>
       </w:r>
       <w:bookmarkEnd w:id="11"/>
     </w:p>
@@ -3566,19 +3859,7 @@
         <w:rPr>
           <w:lang w:val="en-SG"/>
         </w:rPr>
-        <w:t>The s</w:t>
-      </w:r>
-      <w:r>
-        <w:rPr>
-          <w:lang w:val="en-SG"/>
-        </w:rPr>
-        <w:t>ystem continuously monitors the condition of the room using multiple types of sensors to detect early signs of a fire.</w:t>
-      </w:r>
-      <w:r>
-        <w:rPr>
-          <w:lang w:val="en-SG"/>
-        </w:rPr>
-        <w:t xml:space="preserve"> Each sensor serves a specific role in identifying environmental changes that may indicate danger. </w:t>
+        <w:t xml:space="preserve">The system continuously monitors the condition of the room using multiple types of sensors to detect early signs of a fire. Each sensor serves a specific role in identifying environmental changes that may indicate danger. </w:t>
       </w:r>
     </w:p>
     <w:p>
@@ -3668,14 +3949,7 @@
                 <w:color w:val="000000" w:themeColor="text1"/>
                 <w:lang w:val="en-SG"/>
               </w:rPr>
-              <w:t>REQ-</w:t>
-            </w:r>
-            <w:r>
-              <w:rPr>
-                <w:color w:val="000000" w:themeColor="text1"/>
-                <w:lang w:val="en-SG"/>
-              </w:rPr>
-              <w:t>01</w:t>
+              <w:t>REQ-01</w:t>
             </w:r>
           </w:p>
         </w:tc>
@@ -3688,30 +3962,23 @@
               <w:jc w:val="both"/>
               <w:rPr>
                 <w:color w:val="000000" w:themeColor="text1"/>
-                <w:lang w:val="en-SG"/>
-              </w:rPr>
-            </w:pPr>
-            <w:r>
-              <w:rPr>
-                <w:color w:val="000000" w:themeColor="text1"/>
-                <w:lang w:val="en-SG"/>
-              </w:rPr>
-              <w:t xml:space="preserve">The system shall </w:t>
-            </w:r>
-            <w:r>
-              <w:rPr>
-                <w:color w:val="000000" w:themeColor="text1"/>
-                <w:lang w:val="en-SG"/>
-              </w:rPr>
-              <w:t>monitor</w:t>
-            </w:r>
-            <w:r>
-              <w:rPr>
-                <w:color w:val="000000" w:themeColor="text1"/>
-                <w:lang w:val="en-SG"/>
-              </w:rPr>
-              <w:t xml:space="preserve"> the abnormal increases in heat or decrease in humidity for early indicators of fire, using temperature and humidity sensor. </w:t>
-            </w:r>
+              </w:rPr>
+            </w:pPr>
+            <w:r>
+              <w:rPr>
+                <w:color w:val="000000" w:themeColor="text1"/>
+              </w:rPr>
+              <w:t>The system shall monitor the abnormal increases in heat or decrease in humidity for early indicators of fire, using temperature and humidity sensor. The fire detection threshold will start from a temperature of above 40°C</w:t>
+            </w:r>
+          </w:p>
+          <w:p>
+            <w:pPr>
+              <w:jc w:val="both"/>
+              <w:rPr>
+                <w:color w:val="000000" w:themeColor="text1"/>
+                <w:lang w:val="en-SG"/>
+              </w:rPr>
+            </w:pPr>
           </w:p>
         </w:tc>
       </w:tr>
@@ -3749,16 +4016,23 @@
               <w:jc w:val="both"/>
               <w:rPr>
                 <w:color w:val="000000" w:themeColor="text1"/>
-                <w:lang w:val="en-SG"/>
-              </w:rPr>
-            </w:pPr>
-            <w:r>
-              <w:rPr>
-                <w:color w:val="000000" w:themeColor="text1"/>
-                <w:lang w:val="en-SG"/>
-              </w:rPr>
-              <w:t>The system shall detect black and white contrast caused by smoke in the room using IR sensor.</w:t>
-            </w:r>
+              </w:rPr>
+            </w:pPr>
+            <w:r>
+              <w:rPr>
+                <w:color w:val="000000" w:themeColor="text1"/>
+              </w:rPr>
+              <w:t xml:space="preserve">The system shall detect black and white contrast caused by smoke in the room using IR sensor. The IR filters are chosen to isolate specific wavelengths, often in the 4.4-4.8 micrometre range, which are characteristic of hydrocarbon flames. By analysing the intensity and flickering patterns of this infrared radiation, the sensor can distinguish between a real fire and other potential heat sources, reducing the likelihood of false alarms. </w:t>
+            </w:r>
+          </w:p>
+          <w:p>
+            <w:pPr>
+              <w:jc w:val="both"/>
+              <w:rPr>
+                <w:color w:val="000000" w:themeColor="text1"/>
+                <w:lang w:val="en-SG"/>
+              </w:rPr>
+            </w:pPr>
           </w:p>
         </w:tc>
       </w:tr>
@@ -3796,16 +4070,23 @@
               <w:jc w:val="both"/>
               <w:rPr>
                 <w:color w:val="000000" w:themeColor="text1"/>
-                <w:lang w:val="en-SG"/>
-              </w:rPr>
-            </w:pPr>
-            <w:r>
-              <w:rPr>
-                <w:color w:val="000000" w:themeColor="text1"/>
-                <w:lang w:val="en-SG"/>
+              </w:rPr>
+            </w:pPr>
+            <w:r>
+              <w:rPr>
+                <w:color w:val="000000" w:themeColor="text1"/>
               </w:rPr>
               <w:t xml:space="preserve">The system shall use LDR as secondary smoke detector to sense changes in light cause by smoke particles. </w:t>
             </w:r>
+          </w:p>
+          <w:p>
+            <w:pPr>
+              <w:jc w:val="both"/>
+              <w:rPr>
+                <w:color w:val="000000" w:themeColor="text1"/>
+                <w:lang w:val="en-SG"/>
+              </w:rPr>
+            </w:pPr>
           </w:p>
         </w:tc>
       </w:tr>
@@ -3851,15 +4132,17 @@
                 <w:color w:val="000000" w:themeColor="text1"/>
                 <w:lang w:val="en-SG"/>
               </w:rPr>
-              <w:t xml:space="preserve">The system </w:t>
-            </w:r>
-            <w:r>
-              <w:rPr>
-                <w:color w:val="000000" w:themeColor="text1"/>
-                <w:lang w:val="en-SG"/>
-              </w:rPr>
-              <w:t>shall analyse visual input by camera module to detect flame-like colour patterns which are orange-yellow spikes.</w:t>
-            </w:r>
+              <w:t>The system shall analyse visual input by camera module to detect flame-like colour patterns which are orange-yellow spikes.</w:t>
+            </w:r>
+          </w:p>
+          <w:p>
+            <w:pPr>
+              <w:jc w:val="both"/>
+              <w:rPr>
+                <w:color w:val="000000" w:themeColor="text1"/>
+                <w:lang w:val="en-SG"/>
+              </w:rPr>
+            </w:pPr>
           </w:p>
         </w:tc>
       </w:tr>
@@ -3888,13 +4171,7 @@
               <w:rPr>
                 <w:lang w:val="en-SG"/>
               </w:rPr>
-              <w:t>0</w:t>
-            </w:r>
-            <w:r>
-              <w:rPr>
-                <w:lang w:val="en-SG"/>
-              </w:rPr>
-              <w:t>5</w:t>
+              <w:t>05</w:t>
             </w:r>
           </w:p>
         </w:tc>
@@ -3905,40 +4182,18 @@
           <w:p>
             <w:pPr>
               <w:jc w:val="both"/>
-              <w:rPr>
-                <w:lang w:val="en-SG"/>
-              </w:rPr>
-            </w:pPr>
-            <w:r>
-              <w:rPr>
-                <w:lang w:val="en-SG"/>
-              </w:rPr>
-              <w:t xml:space="preserve">The </w:t>
-            </w:r>
-            <w:r>
-              <w:rPr>
-                <w:lang w:val="en-SG"/>
-              </w:rPr>
-              <w:t xml:space="preserve">system shall use the Ultrasonic sensor to detect the human presence in the room </w:t>
-            </w:r>
-            <w:r>
-              <w:rPr>
-                <w:lang w:val="en-SG"/>
-              </w:rPr>
-              <w:t>and adjust t</w:t>
-            </w:r>
-            <w:r>
-              <w:rPr>
-                <w:lang w:val="en-SG"/>
-              </w:rPr>
-              <w:t xml:space="preserve">he </w:t>
-            </w:r>
-            <w:r>
-              <w:rPr>
-                <w:lang w:val="en-SG"/>
-              </w:rPr>
-              <w:t xml:space="preserve">alert level. </w:t>
-            </w:r>
+            </w:pPr>
+            <w:r>
+              <w:t xml:space="preserve">The system shall use the Ultrasonic sensor to detect the human presence in the room and notify SCDF and other parties that people are physically present within a room's enclosed space where the fire is happening and urgent help is needed. </w:t>
+            </w:r>
+          </w:p>
+          <w:p>
+            <w:pPr>
+              <w:jc w:val="both"/>
+              <w:rPr>
+                <w:lang w:val="en-SG"/>
+              </w:rPr>
+            </w:pPr>
           </w:p>
         </w:tc>
       </w:tr>
@@ -3972,22 +4227,18 @@
           <w:p>
             <w:pPr>
               <w:jc w:val="both"/>
-              <w:rPr>
-                <w:lang w:val="en-SG"/>
-              </w:rPr>
-            </w:pPr>
-            <w:r>
-              <w:rPr>
-                <w:lang w:val="en-SG"/>
-              </w:rPr>
-              <w:t>The system shall use the moisture sensor to detect and verify the release of water during sprinkler activation</w:t>
-            </w:r>
-            <w:r>
-              <w:rPr>
-                <w:lang w:val="en-SG"/>
-              </w:rPr>
-              <w:t xml:space="preserve">. </w:t>
-            </w:r>
+            </w:pPr>
+            <w:r>
+              <w:t xml:space="preserve">The system shall use the moisture sensor to detect and verify that the sprinkler system has been activated and is functioning as it should, without any issues or errors. If the moisture sensor is not activated in the case of a fire, it will notify SCDF and other respective parties. </w:t>
+            </w:r>
+          </w:p>
+          <w:p>
+            <w:pPr>
+              <w:jc w:val="both"/>
+              <w:rPr>
+                <w:lang w:val="en-SG"/>
+              </w:rPr>
+            </w:pPr>
           </w:p>
         </w:tc>
       </w:tr>
@@ -4050,42 +4301,7 @@
           <w:color w:val="000000" w:themeColor="text1"/>
           <w:lang w:val="en-SG"/>
         </w:rPr>
-        <w:t xml:space="preserve">When fire is detected by any of </w:t>
-      </w:r>
-      <w:r>
-        <w:rPr>
-          <w:color w:val="000000" w:themeColor="text1"/>
-          <w:lang w:val="en-SG"/>
-        </w:rPr>
-        <w:t xml:space="preserve">the above </w:t>
-      </w:r>
-      <w:r>
-        <w:rPr>
-          <w:color w:val="000000" w:themeColor="text1"/>
-          <w:lang w:val="en-SG"/>
-        </w:rPr>
-        <w:t>sensors</w:t>
-      </w:r>
-      <w:r>
-        <w:rPr>
-          <w:color w:val="000000" w:themeColor="text1"/>
-          <w:lang w:val="en-SG"/>
-        </w:rPr>
-        <w:t xml:space="preserve"> or manually alerted</w:t>
-      </w:r>
-      <w:r>
-        <w:rPr>
-          <w:color w:val="000000" w:themeColor="text1"/>
-          <w:lang w:val="en-SG"/>
-        </w:rPr>
-        <w:t>, the system will trigger an alert to residents</w:t>
-      </w:r>
-      <w:r>
-        <w:rPr>
-          <w:color w:val="000000" w:themeColor="text1"/>
-          <w:lang w:val="en-SG"/>
-        </w:rPr>
-        <w:t xml:space="preserve"> &amp; sends a notification to SCDF.</w:t>
+        <w:t>When fire is detected by any of the above sensors or manually alerted, the system will trigger an alert to residents &amp; sends a notification to SCDF.</w:t>
       </w:r>
     </w:p>
     <w:p>
@@ -4223,14 +4439,7 @@
                 <w:color w:val="000000" w:themeColor="text1"/>
                 <w:lang w:val="en-SG"/>
               </w:rPr>
-              <w:t xml:space="preserve">The system shall automatically trigger a fire alert when </w:t>
-            </w:r>
-            <w:r>
-              <w:rPr>
-                <w:color w:val="000000" w:themeColor="text1"/>
-                <w:lang w:val="en-SG"/>
-              </w:rPr>
-              <w:t xml:space="preserve">any trigger from any of the sensors detected and visual detection </w:t>
+              <w:t xml:space="preserve">The system shall automatically trigger a fire alert when any trigger from any of the sensors detected and visual detection </w:t>
             </w:r>
           </w:p>
         </w:tc>
@@ -4256,14 +4465,7 @@
                 <w:color w:val="000000" w:themeColor="text1"/>
                 <w:lang w:val="en-SG"/>
               </w:rPr>
-              <w:t>REQ-0</w:t>
-            </w:r>
-            <w:r>
-              <w:rPr>
-                <w:color w:val="000000" w:themeColor="text1"/>
-                <w:lang w:val="en-SG"/>
-              </w:rPr>
-              <w:t>8</w:t>
+              <w:t>REQ-08</w:t>
             </w:r>
           </w:p>
         </w:tc>
@@ -4310,6 +4512,7 @@
                 <w:color w:val="000000" w:themeColor="text1"/>
                 <w:lang w:val="en-SG"/>
               </w:rPr>
+              <w:lastRenderedPageBreak/>
               <w:t>REQ-</w:t>
             </w:r>
             <w:r>
@@ -4371,14 +4574,7 @@
                 <w:color w:val="000000" w:themeColor="text1"/>
                 <w:lang w:val="en-SG"/>
               </w:rPr>
-              <w:t>REQ-</w:t>
-            </w:r>
-            <w:r>
-              <w:rPr>
-                <w:color w:val="000000" w:themeColor="text1"/>
-                <w:lang w:val="en-SG"/>
-              </w:rPr>
-              <w:t>10</w:t>
+              <w:t>REQ-10</w:t>
             </w:r>
           </w:p>
         </w:tc>
@@ -4406,14 +4602,7 @@
                 <w:color w:val="000000" w:themeColor="text1"/>
                 <w:lang w:val="en-SG"/>
               </w:rPr>
-              <w:t>and other residents through mobile app</w:t>
-            </w:r>
-            <w:r>
-              <w:rPr>
-                <w:color w:val="000000" w:themeColor="text1"/>
-                <w:lang w:val="en-SG"/>
-              </w:rPr>
-              <w:t xml:space="preserve">, including alert level. </w:t>
+              <w:t xml:space="preserve">and other residents through mobile app, including alert level. </w:t>
             </w:r>
           </w:p>
         </w:tc>
@@ -4467,14 +4656,7 @@
           <w:color w:val="000000" w:themeColor="text1"/>
           <w:lang w:val="en-SG"/>
         </w:rPr>
-        <w:t xml:space="preserve">In case of emergencies, residents should be able to manually </w:t>
-      </w:r>
-      <w:r>
-        <w:rPr>
-          <w:color w:val="000000" w:themeColor="text1"/>
-          <w:lang w:val="en-SG"/>
-        </w:rPr>
-        <w:t>alert SCDF or urgent help, if required.</w:t>
+        <w:t>In case of emergencies, residents should be able to manually alert SCDF or urgent help, if required.</w:t>
       </w:r>
     </w:p>
     <w:p>
@@ -4574,14 +4756,7 @@
                 <w:color w:val="000000" w:themeColor="text1"/>
                 <w:lang w:val="en-SG"/>
               </w:rPr>
-              <w:t>1</w:t>
-            </w:r>
-            <w:r>
-              <w:rPr>
-                <w:color w:val="000000" w:themeColor="text1"/>
-                <w:lang w:val="en-SG"/>
-              </w:rPr>
-              <w:t>1</w:t>
+              <w:t>11</w:t>
             </w:r>
           </w:p>
         </w:tc>
@@ -4602,14 +4777,7 @@
                 <w:color w:val="000000" w:themeColor="text1"/>
                 <w:lang w:val="en-SG"/>
               </w:rPr>
-              <w:t xml:space="preserve">The system shall allow users to manually trigger the emergency </w:t>
-            </w:r>
-            <w:r>
-              <w:rPr>
-                <w:color w:val="000000" w:themeColor="text1"/>
-                <w:lang w:val="en-SG"/>
-              </w:rPr>
-              <w:t xml:space="preserve">fire alert using a two-step activation process: </w:t>
+              <w:t xml:space="preserve">The system shall allow users to manually trigger the emergency fire alert using a two-step activation process: </w:t>
             </w:r>
           </w:p>
           <w:p>
@@ -4674,22 +4842,7 @@
                 <w:color w:val="000000" w:themeColor="text1"/>
                 <w:lang w:val="en-SG"/>
               </w:rPr>
-              <w:lastRenderedPageBreak/>
-              <w:t>REQ-</w:t>
-            </w:r>
-            <w:r>
-              <w:rPr>
-                <w:color w:val="000000" w:themeColor="text1"/>
-                <w:lang w:val="en-SG"/>
-              </w:rPr>
-              <w:t>1</w:t>
-            </w:r>
-            <w:r>
-              <w:rPr>
-                <w:color w:val="000000" w:themeColor="text1"/>
-                <w:lang w:val="en-SG"/>
-              </w:rPr>
-              <w:t>2</w:t>
+              <w:t>REQ-12</w:t>
             </w:r>
           </w:p>
         </w:tc>
@@ -4765,19 +4918,7 @@
         <w:rPr>
           <w:lang w:val="en-SG"/>
         </w:rPr>
-        <w:t>The system activates the sprinkler system in the affected room</w:t>
-      </w:r>
-      <w:r>
-        <w:rPr>
-          <w:lang w:val="en-SG"/>
-        </w:rPr>
-        <w:t xml:space="preserve"> as the first line of </w:t>
-      </w:r>
-      <w:r>
-        <w:rPr>
-          <w:lang w:val="en-SG"/>
-        </w:rPr>
-        <w:t xml:space="preserve">defence upon confirmed fire detection from combination of sensors. </w:t>
+        <w:t xml:space="preserve">The system activates the sprinkler system in the affected room as the first line of defence upon confirmed fire detection from combination of sensors. </w:t>
       </w:r>
     </w:p>
     <w:p>
@@ -4899,14 +5040,7 @@
                 <w:color w:val="000000" w:themeColor="text1"/>
                 <w:lang w:val="en-SG"/>
               </w:rPr>
-              <w:t>1</w:t>
-            </w:r>
-            <w:r>
-              <w:rPr>
-                <w:color w:val="000000" w:themeColor="text1"/>
-                <w:lang w:val="en-SG"/>
-              </w:rPr>
-              <w:t>3</w:t>
+              <w:t>13</w:t>
             </w:r>
           </w:p>
         </w:tc>
@@ -4927,28 +5061,7 @@
                 <w:color w:val="000000" w:themeColor="text1"/>
                 <w:lang w:val="en-SG"/>
               </w:rPr>
-              <w:t xml:space="preserve">When fire is detected, the system shall </w:t>
-            </w:r>
-            <w:r>
-              <w:rPr>
-                <w:color w:val="000000" w:themeColor="text1"/>
-                <w:lang w:val="en-SG"/>
-              </w:rPr>
-              <w:t xml:space="preserve">activate the </w:t>
-            </w:r>
-            <w:r>
-              <w:rPr>
-                <w:color w:val="000000" w:themeColor="text1"/>
-                <w:lang w:val="en-SG"/>
-              </w:rPr>
-              <w:t xml:space="preserve">servo </w:t>
-            </w:r>
-            <w:r>
-              <w:rPr>
-                <w:color w:val="000000" w:themeColor="text1"/>
-                <w:lang w:val="en-SG"/>
-              </w:rPr>
-              <w:t xml:space="preserve">motor to open the sprinkler valve and release the water. </w:t>
+              <w:t xml:space="preserve">When fire is detected, the system shall activate the servo motor to open the sprinkler valve and release the water. </w:t>
             </w:r>
           </w:p>
         </w:tc>
@@ -5015,21 +5128,7 @@
                 <w:color w:val="000000" w:themeColor="text1"/>
                 <w:lang w:val="en-SG"/>
               </w:rPr>
-              <w:t>REQ-</w:t>
-            </w:r>
-            <w:r>
-              <w:rPr>
-                <w:color w:val="000000" w:themeColor="text1"/>
-                <w:lang w:val="en-SG"/>
-              </w:rPr>
-              <w:t>1</w:t>
-            </w:r>
-            <w:r>
-              <w:rPr>
-                <w:color w:val="000000" w:themeColor="text1"/>
-                <w:lang w:val="en-SG"/>
-              </w:rPr>
-              <w:t>5</w:t>
+              <w:t>REQ-15</w:t>
             </w:r>
           </w:p>
         </w:tc>
@@ -5072,14 +5171,7 @@
                 <w:color w:val="000000" w:themeColor="text1"/>
                 <w:lang w:val="en-SG"/>
               </w:rPr>
-              <w:t>REQ-1</w:t>
-            </w:r>
-            <w:r>
-              <w:rPr>
-                <w:color w:val="000000" w:themeColor="text1"/>
-                <w:lang w:val="en-SG"/>
-              </w:rPr>
-              <w:t>6</w:t>
+              <w:t>REQ-16</w:t>
             </w:r>
           </w:p>
         </w:tc>
@@ -5172,13 +5264,7 @@
         <w:rPr>
           <w:lang w:val="en-SG"/>
         </w:rPr>
-        <w:t xml:space="preserve">When fire is detected </w:t>
-      </w:r>
-      <w:r>
-        <w:rPr>
-          <w:lang w:val="en-SG"/>
-        </w:rPr>
-        <w:t xml:space="preserve">after confirmation from sensors, the system shall activate multiple types of alerts simultaneously to ensure all the residents, including those with disabilities are also effectively informed. </w:t>
+        <w:t xml:space="preserve">When fire is detected after confirmation from sensors, the system shall activate multiple types of alerts simultaneously to ensure all the residents, including those with disabilities are also effectively informed. </w:t>
       </w:r>
     </w:p>
     <w:p>
@@ -5283,14 +5369,7 @@
                 <w:color w:val="000000" w:themeColor="text1"/>
                 <w:lang w:val="en-SG"/>
               </w:rPr>
-              <w:t>1</w:t>
-            </w:r>
-            <w:r>
-              <w:rPr>
-                <w:color w:val="000000" w:themeColor="text1"/>
-                <w:lang w:val="en-SG"/>
-              </w:rPr>
-              <w:t>7</w:t>
+              <w:t>17</w:t>
             </w:r>
           </w:p>
         </w:tc>
@@ -5310,19 +5389,7 @@
               <w:rPr>
                 <w:color w:val="000000" w:themeColor="text1"/>
               </w:rPr>
-              <w:t xml:space="preserve">The system shall activate the LED to signal the presence of fire by </w:t>
-            </w:r>
-            <w:r>
-              <w:rPr>
-                <w:color w:val="000000" w:themeColor="text1"/>
-              </w:rPr>
-              <w:t>signalling</w:t>
-            </w:r>
-            <w:r>
-              <w:rPr>
-                <w:color w:val="000000" w:themeColor="text1"/>
-              </w:rPr>
-              <w:t>, regardless of the alert level.</w:t>
+              <w:t>The system shall activate the LED to signal the presence of fire by signalling, regardless of the alert level.</w:t>
             </w:r>
           </w:p>
         </w:tc>
@@ -5348,21 +5415,7 @@
                 <w:color w:val="000000" w:themeColor="text1"/>
                 <w:lang w:val="en-SG"/>
               </w:rPr>
-              <w:t>REQ-</w:t>
-            </w:r>
-            <w:r>
-              <w:rPr>
-                <w:color w:val="000000" w:themeColor="text1"/>
-                <w:lang w:val="en-SG"/>
-              </w:rPr>
-              <w:t>1</w:t>
-            </w:r>
-            <w:r>
-              <w:rPr>
-                <w:color w:val="000000" w:themeColor="text1"/>
-                <w:lang w:val="en-SG"/>
-              </w:rPr>
-              <w:t>8</w:t>
+              <w:t>REQ-18</w:t>
             </w:r>
           </w:p>
         </w:tc>
@@ -5414,14 +5467,8 @@
                 <w:color w:val="000000" w:themeColor="text1"/>
                 <w:lang w:val="en-SG"/>
               </w:rPr>
-              <w:t>REQ-1</w:t>
-            </w:r>
-            <w:r>
-              <w:rPr>
-                <w:color w:val="000000" w:themeColor="text1"/>
-                <w:lang w:val="en-SG"/>
-              </w:rPr>
-              <w:t>9</w:t>
+              <w:lastRenderedPageBreak/>
+              <w:t>REQ-19</w:t>
             </w:r>
           </w:p>
         </w:tc>
@@ -5468,14 +5515,7 @@
                 <w:color w:val="000000" w:themeColor="text1"/>
                 <w:lang w:val="en-SG"/>
               </w:rPr>
-              <w:t>REQ-</w:t>
-            </w:r>
-            <w:r>
-              <w:rPr>
-                <w:color w:val="000000" w:themeColor="text1"/>
-                <w:lang w:val="en-SG"/>
-              </w:rPr>
-              <w:t>20</w:t>
+              <w:t>REQ-20</w:t>
             </w:r>
           </w:p>
         </w:tc>
@@ -5551,21 +5591,7 @@
           <w:color w:val="000000" w:themeColor="text1"/>
           <w:lang w:val="en-SG"/>
         </w:rPr>
-        <w:t>The system provides a mobile interface for residents, and authorised users</w:t>
-      </w:r>
-      <w:r>
-        <w:rPr>
-          <w:color w:val="000000" w:themeColor="text1"/>
-          <w:lang w:val="en-SG"/>
-        </w:rPr>
-        <w:t xml:space="preserve"> (e.g. caregivers)</w:t>
-      </w:r>
-      <w:r>
-        <w:rPr>
-          <w:color w:val="000000" w:themeColor="text1"/>
-          <w:lang w:val="en-SG"/>
-        </w:rPr>
-        <w:t xml:space="preserve"> to monitor sensor data, receive alerts, and remotely manage emergency responses in </w:t>
+        <w:t xml:space="preserve">The system provides a mobile interface for residents, and authorised users (e.g. caregivers) to monitor sensor data, receive alerts, and remotely manage emergency responses in </w:t>
       </w:r>
       <w:commentRangeStart w:id="18"/>
       <w:r>
@@ -5709,28 +5735,7 @@
                 <w:color w:val="000000" w:themeColor="text1"/>
                 <w:lang w:val="en-SG"/>
               </w:rPr>
-              <w:t xml:space="preserve">The system shall be integrated with a </w:t>
-            </w:r>
-            <w:r>
-              <w:rPr>
-                <w:color w:val="000000" w:themeColor="text1"/>
-                <w:lang w:val="en-SG"/>
-              </w:rPr>
-              <w:t xml:space="preserve">mobile application that displays real-time sensor data </w:t>
-            </w:r>
-            <w:r>
-              <w:rPr>
-                <w:color w:val="000000" w:themeColor="text1"/>
-                <w:lang w:val="en-SG"/>
-              </w:rPr>
-              <w:t>and</w:t>
-            </w:r>
-            <w:r>
-              <w:rPr>
-                <w:color w:val="000000" w:themeColor="text1"/>
-                <w:lang w:val="en-SG"/>
-              </w:rPr>
-              <w:t xml:space="preserve"> alert history</w:t>
+              <w:t>The system shall be integrated with a mobile application that displays real-time sensor data and alert history</w:t>
             </w:r>
             <w:r>
               <w:rPr>
@@ -5816,7 +5821,6 @@
                 <w:color w:val="000000" w:themeColor="text1"/>
                 <w:lang w:val="en-SG"/>
               </w:rPr>
-              <w:lastRenderedPageBreak/>
               <w:t>REQ-</w:t>
             </w:r>
             <w:r>
@@ -5860,6 +5864,50 @@
                 <w:lang w:val="en-SG"/>
               </w:rPr>
               <w:t>shall receive alerts and updates remotely via the mobile application.</w:t>
+            </w:r>
+          </w:p>
+        </w:tc>
+      </w:tr>
+      <w:tr>
+        <w:tc>
+          <w:tcPr>
+            <w:tcW w:w="1276" w:type="dxa"/>
+          </w:tcPr>
+          <w:p>
+            <w:pPr>
+              <w:jc w:val="both"/>
+              <w:rPr>
+                <w:color w:val="000000" w:themeColor="text1"/>
+                <w:lang w:val="en-SG"/>
+              </w:rPr>
+            </w:pPr>
+            <w:r>
+              <w:rPr>
+                <w:color w:val="000000" w:themeColor="text1"/>
+                <w:lang w:val="en-SG"/>
+              </w:rPr>
+              <w:t>REQ-24</w:t>
+            </w:r>
+          </w:p>
+        </w:tc>
+        <w:tc>
+          <w:tcPr>
+            <w:tcW w:w="6520" w:type="dxa"/>
+          </w:tcPr>
+          <w:p>
+            <w:pPr>
+              <w:jc w:val="both"/>
+              <w:rPr>
+                <w:color w:val="000000" w:themeColor="text1"/>
+                <w:lang w:val="en-SG"/>
+              </w:rPr>
+            </w:pPr>
+            <w:r>
+              <w:rPr>
+                <w:color w:val="000000" w:themeColor="text1"/>
+                <w:lang w:val="en-SG"/>
+              </w:rPr>
+              <w:t xml:space="preserve">In the event of a fire, the mobile app will be on complete lockdown, disabling your phone and all other app features, with a red display screen saying, “fire evacuate immediately”. To help visually impaired or deaf people, the phone will send multiple long vibrations to indicate the presence of a fire. When the fire has subsided or in the event of a false alarm the mobile app will enable your phone from using other app features. </w:t>
             </w:r>
           </w:p>
         </w:tc>
@@ -5914,14 +5962,7 @@
           <w:color w:val="000000" w:themeColor="text1"/>
           <w:lang w:val="en-SG"/>
         </w:rPr>
-        <w:t>System Qualit</w:t>
-      </w:r>
-      <w:r>
-        <w:rPr>
-          <w:color w:val="000000" w:themeColor="text1"/>
-          <w:lang w:val="en-SG"/>
-        </w:rPr>
-        <w:t>ies &amp; Constraints</w:t>
+        <w:t>System Qualities &amp; Constraints</w:t>
       </w:r>
       <w:bookmarkEnd w:id="20"/>
     </w:p>
@@ -5939,14 +5980,7 @@
           <w:color w:val="000000" w:themeColor="text1"/>
           <w:lang w:val="en-SG"/>
         </w:rPr>
-        <w:t xml:space="preserve">These requirements should define the performance of the system, the usability, maintainability and other operational </w:t>
-      </w:r>
-      <w:r>
-        <w:rPr>
-          <w:color w:val="000000" w:themeColor="text1"/>
-          <w:lang w:val="en-SG"/>
-        </w:rPr>
-        <w:t>expectations.</w:t>
+        <w:t>These requirements should define the performance of the system, the usability, maintainability and other operational expectations.</w:t>
       </w:r>
     </w:p>
     <w:p>
@@ -6058,14 +6092,7 @@
                 <w:color w:val="000000" w:themeColor="text1"/>
                 <w:lang w:val="en-SG"/>
               </w:rPr>
-              <w:t>2</w:t>
-            </w:r>
-            <w:r>
-              <w:rPr>
-                <w:color w:val="000000" w:themeColor="text1"/>
-                <w:lang w:val="en-SG"/>
-              </w:rPr>
-              <w:t>4</w:t>
+              <w:t>25</w:t>
             </w:r>
           </w:p>
         </w:tc>
@@ -6107,14 +6134,7 @@
                 <w:color w:val="000000" w:themeColor="text1"/>
                 <w:lang w:val="en-SG"/>
               </w:rPr>
-              <w:t>REQ-2</w:t>
-            </w:r>
-            <w:r>
-              <w:rPr>
-                <w:color w:val="000000" w:themeColor="text1"/>
-                <w:lang w:val="en-SG"/>
-              </w:rPr>
-              <w:t>5</w:t>
+              <w:t>REQ-26</w:t>
             </w:r>
           </w:p>
         </w:tc>
@@ -6167,21 +6187,7 @@
                 <w:color w:val="000000" w:themeColor="text1"/>
                 <w:lang w:val="en-SG"/>
               </w:rPr>
-              <w:t>REQ-</w:t>
-            </w:r>
-            <w:r>
-              <w:rPr>
-                <w:color w:val="000000" w:themeColor="text1"/>
-                <w:lang w:val="en-SG"/>
-              </w:rPr>
-              <w:t>2</w:t>
-            </w:r>
-            <w:r>
-              <w:rPr>
-                <w:color w:val="000000" w:themeColor="text1"/>
-                <w:lang w:val="en-SG"/>
-              </w:rPr>
-              <w:t>6</w:t>
+              <w:t>REQ-27</w:t>
             </w:r>
           </w:p>
         </w:tc>
@@ -6229,14 +6235,7 @@
                 <w:color w:val="000000" w:themeColor="text1"/>
                 <w:lang w:val="en-SG"/>
               </w:rPr>
-              <w:t>2</w:t>
-            </w:r>
-            <w:r>
-              <w:rPr>
-                <w:color w:val="000000" w:themeColor="text1"/>
-                <w:lang w:val="en-SG"/>
-              </w:rPr>
-              <w:t>7</w:t>
+              <w:t>28</w:t>
             </w:r>
           </w:p>
         </w:tc>
@@ -6256,28 +6255,7 @@
                 <w:color w:val="000000" w:themeColor="text1"/>
                 <w:lang w:val="en-SG"/>
               </w:rPr>
-              <w:t>The system shall operate in real-time, responding to fire detection</w:t>
-            </w:r>
-            <w:r>
-              <w:rPr>
-                <w:color w:val="000000" w:themeColor="text1"/>
-                <w:lang w:val="en-SG"/>
-              </w:rPr>
-              <w:t xml:space="preserve"> events within </w:t>
-            </w:r>
-            <w:r>
-              <w:rPr>
-                <w:color w:val="000000" w:themeColor="text1"/>
-                <w:lang w:val="en-SG"/>
-              </w:rPr>
-              <w:t xml:space="preserve">10 </w:t>
-            </w:r>
-            <w:r>
-              <w:rPr>
-                <w:color w:val="000000" w:themeColor="text1"/>
-                <w:lang w:val="en-SG"/>
-              </w:rPr>
-              <w:t>seconds.</w:t>
+              <w:t>The system shall operate in real-time, responding to fire detection events within 10 seconds.</w:t>
             </w:r>
           </w:p>
         </w:tc>
@@ -6299,21 +6277,7 @@
                 <w:color w:val="000000" w:themeColor="text1"/>
                 <w:lang w:val="en-SG"/>
               </w:rPr>
-              <w:t>REQ-</w:t>
-            </w:r>
-            <w:r>
-              <w:rPr>
-                <w:color w:val="000000" w:themeColor="text1"/>
-                <w:lang w:val="en-SG"/>
-              </w:rPr>
-              <w:t>2</w:t>
-            </w:r>
-            <w:r>
-              <w:rPr>
-                <w:color w:val="000000" w:themeColor="text1"/>
-                <w:lang w:val="en-SG"/>
-              </w:rPr>
-              <w:t>8</w:t>
+              <w:t>REQ-29</w:t>
             </w:r>
           </w:p>
         </w:tc>
@@ -6362,14 +6326,7 @@
                 <w:color w:val="000000" w:themeColor="text1"/>
                 <w:lang w:val="en-SG"/>
               </w:rPr>
-              <w:t>2</w:t>
-            </w:r>
-            <w:r>
-              <w:rPr>
-                <w:color w:val="000000" w:themeColor="text1"/>
-                <w:lang w:val="en-SG"/>
-              </w:rPr>
-              <w:t>9</w:t>
+              <w:t>30</w:t>
             </w:r>
           </w:p>
         </w:tc>
@@ -6413,13 +6370,6 @@
           <w:lang w:val="en-SG"/>
         </w:rPr>
       </w:pPr>
-      <w:r>
-        <w:rPr>
-          <w:color w:val="000000" w:themeColor="text1"/>
-          <w:lang w:val="en-SG"/>
-        </w:rPr>
-        <w:br w:type="page"/>
-      </w:r>
     </w:p>
     <w:p>
       <w:pPr>
@@ -6439,7 +6389,6 @@
           <w:color w:val="000000" w:themeColor="text1"/>
           <w:lang w:val="en-SG"/>
         </w:rPr>
-        <w:lastRenderedPageBreak/>
         <w:t>Software Architecture</w:t>
       </w:r>
       <w:bookmarkEnd w:id="23"/>
@@ -6635,6 +6584,7 @@
       </w:pPr>
       <w:r>
         <w:rPr>
+          <w:noProof/>
           <w:lang w:val="en-SG"/>
         </w:rPr>
         <w:drawing>
@@ -6653,7 +6603,7 @@
                     <pic:cNvPicPr/>
                   </pic:nvPicPr>
                   <pic:blipFill>
-                    <a:blip r:embed="rId17"/>
+                    <a:blip r:embed="rId18"/>
                     <a:stretch>
                       <a:fillRect/>
                     </a:stretch>
@@ -6717,10 +6667,12 @@
         <w:rPr>
           <w:b/>
           <w:bCs/>
+          <w:noProof/>
           <w:sz w:val="24"/>
           <w:szCs w:val="24"/>
           <w:lang w:val="en-SG"/>
         </w:rPr>
+        <w:lastRenderedPageBreak/>
         <w:drawing>
           <wp:inline distT="0" distB="0" distL="0" distR="0" wp14:anchorId="19F5E650" wp14:editId="25A2D417">
             <wp:extent cx="5534797" cy="3724795"/>
@@ -6737,7 +6689,7 @@
                     <pic:cNvPicPr/>
                   </pic:nvPicPr>
                   <pic:blipFill>
-                    <a:blip r:embed="rId18"/>
+                    <a:blip r:embed="rId19"/>
                     <a:stretch>
                       <a:fillRect/>
                     </a:stretch>
@@ -6759,7 +6711,7 @@
       </w:r>
     </w:p>
     <w:sectPr>
-      <w:headerReference w:type="default" r:id="rId19"/>
+      <w:headerReference w:type="default" r:id="rId20"/>
       <w:pgSz w:w="11906" w:h="16838"/>
       <w:pgMar w:top="1134" w:right="1133" w:bottom="1440" w:left="1276" w:header="510" w:footer="708" w:gutter="0"/>
       <w:cols w:space="708"/>
@@ -6840,10 +6792,10 @@
 
 <file path=word/commentsExtended.xml><?xml version="1.0" encoding="utf-8"?>
 <w15:commentsEx xmlns:wpc="http://schemas.microsoft.com/office/word/2010/wordprocessingCanvas" xmlns:cx="http://schemas.microsoft.com/office/drawing/2014/chartex" xmlns:cx1="http://schemas.microsoft.com/office/drawing/2015/9/8/chartex" xmlns:cx2="http://schemas.microsoft.com/office/drawing/2015/10/21/chartex" xmlns:cx3="http://schemas.microsoft.com/office/drawing/2016/5/9/chartex" xmlns:cx4="http://schemas.microsoft.com/office/drawing/2016/5/10/chartex" xmlns:cx5="http://schemas.microsoft.com/office/drawing/2016/5/11/chartex" xmlns:cx6="http://schemas.microsoft.com/office/drawing/2016/5/12/chartex" xmlns:cx7="http://schemas.microsoft.com/office/drawing/2016/5/13/chartex" xmlns:cx8="http://schemas.microsoft.com/office/drawing/2016/5/14/chartex" xmlns:mc="http://schemas.openxmlformats.org/markup-compatibility/2006" xmlns:aink="http://schemas.microsoft.com/office/drawing/2016/ink" xmlns:am3d="http://schemas.microsoft.com/office/drawing/2017/model3d" xmlns:o="urn:schemas-microsoft-com:office:office" xmlns:oel="http://schemas.microsoft.com/office/2019/extlst" xmlns:r="http://schemas.openxmlformats.org/officeDocument/2006/relationships" xmlns:m="http://schemas.openxmlformats.org/officeDocument/2006/math" xmlns:v="urn:schemas-microsoft-com:vml" xmlns:wp14="http://schemas.microsoft.com/office/word/2010/wordprocessingDrawing" xmlns:wp="http://schemas.openxmlformats.org/drawingml/2006/wordprocessingDrawing" xmlns:w10="urn:schemas-microsoft-com:office:word" xmlns:w="http://schemas.openxmlformats.org/wordprocessingml/2006/main" xmlns:w14="http://schemas.microsoft.com/office/word/2010/wordml" xmlns:w15="http://schemas.microsoft.com/office/word/2012/wordml" xmlns:w16cex="http://schemas.microsoft.com/office/word/2018/wordml/cex" xmlns:w16cid="http://schemas.microsoft.com/office/word/2016/wordml/cid" xmlns:w16="http://schemas.microsoft.com/office/word/2018/wordml" xmlns:w16du="http://schemas.microsoft.com/office/word/2023/wordml/word16du" xmlns:w16sdtdh="http://schemas.microsoft.com/office/word/2020/wordml/sdtdatahash" xmlns:w16sdtfl="http://schemas.microsoft.com/office/word/2024/wordml/sdtformatlock" xmlns:w16se="http://schemas.microsoft.com/office/word/2015/wordml/symex" xmlns:wpg="http://schemas.microsoft.com/office/word/2010/wordprocessingGroup" xmlns:wpi="http://schemas.microsoft.com/office/word/2010/wordprocessingInk" xmlns:wne="http://schemas.microsoft.com/office/word/2006/wordml" xmlns:wps="http://schemas.microsoft.com/office/word/2010/wordprocessingShape" mc:Ignorable="w14 w15 w16se w16cid w16 w16cex w16sdtdh w16sdtfl w16du wp14">
-  <w15:commentEx w15:paraId="79264050" w15:done="0"/>
-  <w15:commentEx w15:paraId="44C205D2" w15:done="0"/>
-  <w15:commentEx w15:paraId="00DA1B1A" w15:done="0"/>
-  <w15:commentEx w15:paraId="167C32C6" w15:done="0"/>
+  <w15:commentEx w15:paraId="0319B32D" w15:done="0"/>
+  <w15:commentEx w15:paraId="0BFB7AED" w15:done="0"/>
+  <w15:commentEx w15:paraId="49A784B5" w15:done="0"/>
+  <w15:commentEx w15:paraId="3A9ADD7A" w15:done="0"/>
 </w15:commentsEx>
 </file>
 
@@ -6870,10 +6822,10 @@
 
 <file path=word/commentsIds.xml><?xml version="1.0" encoding="utf-8"?>
 <w16cid:commentsIds xmlns:wpc="http://schemas.microsoft.com/office/word/2010/wordprocessingCanvas" xmlns:cx="http://schemas.microsoft.com/office/drawing/2014/chartex" xmlns:cx1="http://schemas.microsoft.com/office/drawing/2015/9/8/chartex" xmlns:cx2="http://schemas.microsoft.com/office/drawing/2015/10/21/chartex" xmlns:cx3="http://schemas.microsoft.com/office/drawing/2016/5/9/chartex" xmlns:cx4="http://schemas.microsoft.com/office/drawing/2016/5/10/chartex" xmlns:cx5="http://schemas.microsoft.com/office/drawing/2016/5/11/chartex" xmlns:cx6="http://schemas.microsoft.com/office/drawing/2016/5/12/chartex" xmlns:cx7="http://schemas.microsoft.com/office/drawing/2016/5/13/chartex" xmlns:cx8="http://schemas.microsoft.com/office/drawing/2016/5/14/chartex" xmlns:mc="http://schemas.openxmlformats.org/markup-compatibility/2006" xmlns:aink="http://schemas.microsoft.com/office/drawing/2016/ink" xmlns:am3d="http://schemas.microsoft.com/office/drawing/2017/model3d" xmlns:o="urn:schemas-microsoft-com:office:office" xmlns:oel="http://schemas.microsoft.com/office/2019/extlst" xmlns:r="http://schemas.openxmlformats.org/officeDocument/2006/relationships" xmlns:m="http://schemas.openxmlformats.org/officeDocument/2006/math" xmlns:v="urn:schemas-microsoft-com:vml" xmlns:wp14="http://schemas.microsoft.com/office/word/2010/wordprocessingDrawing" xmlns:wp="http://schemas.openxmlformats.org/drawingml/2006/wordprocessingDrawing" xmlns:w10="urn:schemas-microsoft-com:office:word" xmlns:w="http://schemas.openxmlformats.org/wordprocessingml/2006/main" xmlns:w14="http://schemas.microsoft.com/office/word/2010/wordml" xmlns:w15="http://schemas.microsoft.com/office/word/2012/wordml" xmlns:w16cex="http://schemas.microsoft.com/office/word/2018/wordml/cex" xmlns:w16cid="http://schemas.microsoft.com/office/word/2016/wordml/cid" xmlns:w16="http://schemas.microsoft.com/office/word/2018/wordml" xmlns:w16du="http://schemas.microsoft.com/office/word/2023/wordml/word16du" xmlns:w16sdtdh="http://schemas.microsoft.com/office/word/2020/wordml/sdtdatahash" xmlns:w16sdtfl="http://schemas.microsoft.com/office/word/2024/wordml/sdtformatlock" xmlns:w16se="http://schemas.microsoft.com/office/word/2015/wordml/symex" xmlns:wpg="http://schemas.microsoft.com/office/word/2010/wordprocessingGroup" xmlns:wpi="http://schemas.microsoft.com/office/word/2010/wordprocessingInk" xmlns:wne="http://schemas.microsoft.com/office/word/2006/wordml" xmlns:wps="http://schemas.microsoft.com/office/word/2010/wordprocessingShape" mc:Ignorable="w14 w15 w16se w16cid w16 w16cex w16sdtdh w16sdtfl w16du wp14">
-  <w16cid:commentId w16cid:paraId="79264050" w16cid:durableId="32D14B73"/>
-  <w16cid:commentId w16cid:paraId="44C205D2" w16cid:durableId="2FC46C18"/>
-  <w16cid:commentId w16cid:paraId="00DA1B1A" w16cid:durableId="6881C481"/>
-  <w16cid:commentId w16cid:paraId="167C32C6" w16cid:durableId="175A37DD"/>
+  <w16cid:commentId w16cid:paraId="0319B32D" w16cid:durableId="32D14B73"/>
+  <w16cid:commentId w16cid:paraId="0BFB7AED" w16cid:durableId="2FC46C18"/>
+  <w16cid:commentId w16cid:paraId="49A784B5" w16cid:durableId="6881C481"/>
+  <w16cid:commentId w16cid:paraId="3A9ADD7A" w16cid:durableId="175A37DD"/>
 </w16cid:commentsIds>
 </file>
 
@@ -10123,21 +10075,10 @@
 </file>
 
 <file path=customXml/item1.xml><?xml version="1.0" encoding="utf-8"?>
-<?mso-contentType ?>
-<FormTemplates xmlns="http://schemas.microsoft.com/sharepoint/v3/contenttype/forms">
-  <Display>DocumentLibraryForm</Display>
-  <Edit>DocumentLibraryForm</Edit>
-  <New>DocumentLibraryForm</New>
-</FormTemplates>
+<b:Sources xmlns:b="http://schemas.openxmlformats.org/officeDocument/2006/bibliography" xmlns="http://schemas.openxmlformats.org/officeDocument/2006/bibliography" SelectedStyle="\APASixthEditionOfficeOnline.xsl" StyleName="APA" Version="6"/>
 </file>
 
 <file path=customXml/item2.xml><?xml version="1.0" encoding="utf-8"?>
-<p:properties xmlns:p="http://schemas.microsoft.com/office/2006/metadata/properties" xmlns:xsi="http://www.w3.org/2001/XMLSchema-instance" xmlns:pc="http://schemas.microsoft.com/office/infopath/2007/PartnerControls">
-  <documentManagement/>
-</p:properties>
-</file>
-
-<file path=customXml/item3.xml><?xml version="1.0" encoding="utf-8"?>
 <ct:contentTypeSchema xmlns:ct="http://schemas.microsoft.com/office/2006/metadata/contentType" xmlns:ma="http://schemas.microsoft.com/office/2006/metadata/properties/metaAttributes" ct:_="" ma:_="" ma:contentTypeName="Document" ma:contentTypeID="0x01010053B3D8298F2EAD4D89B9DDB101DB21CC" ma:contentTypeVersion="3" ma:contentTypeDescription="Create a new document." ma:contentTypeScope="" ma:versionID="321d32e32072a800b7602dacc69c38b1">
   <xsd:schema xmlns:xsd="http://www.w3.org/2001/XMLSchema" xmlns:xs="http://www.w3.org/2001/XMLSchema" xmlns:p="http://schemas.microsoft.com/office/2006/metadata/properties" xmlns:ns2="99dfcbcf-e5bb-4f5f-acf5-1dd0d7f0a77e" targetNamespace="http://schemas.microsoft.com/office/2006/metadata/properties" ma:root="true" ma:fieldsID="6e74a2e84f8947c1ccb61bfb7c2a9006" ns2:_="">
     <xsd:import namespace="99dfcbcf-e5bb-4f5f-acf5-1dd0d7f0a77e"/>
@@ -10275,28 +10216,30 @@
 </ct:contentTypeSchema>
 </file>
 
+<file path=customXml/item3.xml><?xml version="1.0" encoding="utf-8"?>
+<p:properties xmlns:p="http://schemas.microsoft.com/office/2006/metadata/properties" xmlns:xsi="http://www.w3.org/2001/XMLSchema-instance" xmlns:pc="http://schemas.microsoft.com/office/infopath/2007/PartnerControls">
+  <documentManagement/>
+</p:properties>
+</file>
+
 <file path=customXml/item4.xml><?xml version="1.0" encoding="utf-8"?>
-<b:Sources xmlns:b="http://schemas.openxmlformats.org/officeDocument/2006/bibliography" xmlns="http://schemas.openxmlformats.org/officeDocument/2006/bibliography" SelectedStyle="\APASixthEditionOfficeOnline.xsl" StyleName="APA" Version="6"/>
+<?mso-contentType ?>
+<FormTemplates xmlns="http://schemas.microsoft.com/sharepoint/v3/contenttype/forms">
+  <Display>DocumentLibraryForm</Display>
+  <Edit>DocumentLibraryForm</Edit>
+  <New>DocumentLibraryForm</New>
+</FormTemplates>
 </file>
 
 <file path=customXml/itemProps1.xml><?xml version="1.0" encoding="utf-8"?>
-<ds:datastoreItem xmlns:ds="http://schemas.openxmlformats.org/officeDocument/2006/customXml" ds:itemID="{1AE65524-3474-4244-A856-D72F3E7751CA}">
+<ds:datastoreItem xmlns:ds="http://schemas.openxmlformats.org/officeDocument/2006/customXml" ds:itemID="{19DC61BE-93FA-4491-9772-E1221A4033B9}">
   <ds:schemaRefs>
-    <ds:schemaRef ds:uri="http://schemas.microsoft.com/sharepoint/v3/contenttype/forms"/>
+    <ds:schemaRef ds:uri="http://schemas.openxmlformats.org/officeDocument/2006/bibliography"/>
   </ds:schemaRefs>
 </ds:datastoreItem>
 </file>
 
 <file path=customXml/itemProps2.xml><?xml version="1.0" encoding="utf-8"?>
-<ds:datastoreItem xmlns:ds="http://schemas.openxmlformats.org/officeDocument/2006/customXml" ds:itemID="{E9F4B20F-6069-42DD-ACE1-B693435E4710}">
-  <ds:schemaRefs>
-    <ds:schemaRef ds:uri="http://schemas.microsoft.com/office/2006/metadata/properties"/>
-    <ds:schemaRef ds:uri="http://schemas.microsoft.com/office/infopath/2007/PartnerControls"/>
-  </ds:schemaRefs>
-</ds:datastoreItem>
-</file>
-
-<file path=customXml/itemProps3.xml><?xml version="1.0" encoding="utf-8"?>
 <ds:datastoreItem xmlns:ds="http://schemas.openxmlformats.org/officeDocument/2006/customXml" ds:itemID="{0D795BEB-1564-4A0A-A7B2-A32B52AC9AD1}">
   <ds:schemaRefs>
     <ds:schemaRef ds:uri="http://schemas.microsoft.com/office/2006/metadata/contentType"/>
@@ -10314,10 +10257,19 @@
 </ds:datastoreItem>
 </file>
 
+<file path=customXml/itemProps3.xml><?xml version="1.0" encoding="utf-8"?>
+<ds:datastoreItem xmlns:ds="http://schemas.openxmlformats.org/officeDocument/2006/customXml" ds:itemID="{E9F4B20F-6069-42DD-ACE1-B693435E4710}">
+  <ds:schemaRefs>
+    <ds:schemaRef ds:uri="http://schemas.microsoft.com/office/2006/metadata/properties"/>
+    <ds:schemaRef ds:uri="http://schemas.microsoft.com/office/infopath/2007/PartnerControls"/>
+  </ds:schemaRefs>
+</ds:datastoreItem>
+</file>
+
 <file path=customXml/itemProps4.xml><?xml version="1.0" encoding="utf-8"?>
-<ds:datastoreItem xmlns:ds="http://schemas.openxmlformats.org/officeDocument/2006/customXml" ds:itemID="{19DC61BE-93FA-4491-9772-E1221A4033B9}">
+<ds:datastoreItem xmlns:ds="http://schemas.openxmlformats.org/officeDocument/2006/customXml" ds:itemID="{1AE65524-3474-4244-A856-D72F3E7751CA}">
   <ds:schemaRefs>
-    <ds:schemaRef ds:uri="http://schemas.openxmlformats.org/officeDocument/2006/bibliography"/>
+    <ds:schemaRef ds:uri="http://schemas.microsoft.com/sharepoint/v3/contenttype/forms"/>
   </ds:schemaRefs>
 </ds:datastoreItem>
 </file>
</xml_diff>

<commit_message>
updated the req details by colin and overall flow chart and sub-flow shart for topic specific by phoo pyae
</commit_message>
<xml_diff>
--- a/docs/AY2526 S1_ET0735_SRS_Smart Fire Alert System.docx
+++ b/docs/AY2526 S1_ET0735_SRS_Smart Fire Alert System.docx
@@ -2,6 +2,18 @@
 <file path=word/document.xml><?xml version="1.0" encoding="utf-8"?>
 <w:document xmlns:wpc="http://schemas.microsoft.com/office/word/2010/wordprocessingCanvas" xmlns:cx="http://schemas.microsoft.com/office/drawing/2014/chartex" xmlns:cx1="http://schemas.microsoft.com/office/drawing/2015/9/8/chartex" xmlns:cx2="http://schemas.microsoft.com/office/drawing/2015/10/21/chartex" xmlns:cx3="http://schemas.microsoft.com/office/drawing/2016/5/9/chartex" xmlns:cx4="http://schemas.microsoft.com/office/drawing/2016/5/10/chartex" xmlns:cx5="http://schemas.microsoft.com/office/drawing/2016/5/11/chartex" xmlns:cx6="http://schemas.microsoft.com/office/drawing/2016/5/12/chartex" xmlns:cx7="http://schemas.microsoft.com/office/drawing/2016/5/13/chartex" xmlns:cx8="http://schemas.microsoft.com/office/drawing/2016/5/14/chartex" xmlns:mc="http://schemas.openxmlformats.org/markup-compatibility/2006" xmlns:aink="http://schemas.microsoft.com/office/drawing/2016/ink" xmlns:am3d="http://schemas.microsoft.com/office/drawing/2017/model3d" xmlns:o="urn:schemas-microsoft-com:office:office" xmlns:oel="http://schemas.microsoft.com/office/2019/extlst" xmlns:r="http://schemas.openxmlformats.org/officeDocument/2006/relationships" xmlns:m="http://schemas.openxmlformats.org/officeDocument/2006/math" xmlns:v="urn:schemas-microsoft-com:vml" xmlns:wp14="http://schemas.microsoft.com/office/word/2010/wordprocessingDrawing" xmlns:wp="http://schemas.openxmlformats.org/drawingml/2006/wordprocessingDrawing" xmlns:w10="urn:schemas-microsoft-com:office:word" xmlns:w="http://schemas.openxmlformats.org/wordprocessingml/2006/main" xmlns:w14="http://schemas.microsoft.com/office/word/2010/wordml" xmlns:w15="http://schemas.microsoft.com/office/word/2012/wordml" xmlns:w16cex="http://schemas.microsoft.com/office/word/2018/wordml/cex" xmlns:w16cid="http://schemas.microsoft.com/office/word/2016/wordml/cid" xmlns:w16="http://schemas.microsoft.com/office/word/2018/wordml" xmlns:w16du="http://schemas.microsoft.com/office/word/2023/wordml/word16du" xmlns:w16sdtdh="http://schemas.microsoft.com/office/word/2020/wordml/sdtdatahash" xmlns:w16sdtfl="http://schemas.microsoft.com/office/word/2024/wordml/sdtformatlock" xmlns:w16se="http://schemas.microsoft.com/office/word/2015/wordml/symex" xmlns:wpg="http://schemas.microsoft.com/office/word/2010/wordprocessingGroup" xmlns:wpi="http://schemas.microsoft.com/office/word/2010/wordprocessingInk" xmlns:wne="http://schemas.microsoft.com/office/word/2006/wordml" xmlns:wps="http://schemas.microsoft.com/office/word/2010/wordprocessingShape" mc:Ignorable="w14 w15 w16se w16cid w16 w16cex w16sdtdh w16sdtfl w16du wp14">
   <w:body>
+    <w:p>
+      <w:pPr>
+        <w:pStyle w:val="TOCHeading"/>
+        <w:rPr>
+          <w:b/>
+          <w:bCs/>
+          <w:sz w:val="24"/>
+          <w:szCs w:val="24"/>
+          <w:lang w:val="en-SG"/>
+        </w:rPr>
+      </w:pPr>
+    </w:p>
     <w:sdt>
       <w:sdtPr>
         <w:rPr>
@@ -38,6 +50,12 @@
               <w:color w:val="000000" w:themeColor="text1"/>
             </w:rPr>
             <w:t>Table of Contents</w:t>
+          </w:r>
+          <w:r>
+            <w:rPr>
+              <w:color w:val="000000" w:themeColor="text1"/>
+            </w:rPr>
+            <w:t xml:space="preserve">      </w:t>
           </w:r>
         </w:p>
         <w:p>
@@ -958,7 +976,7 @@
                 <w:noProof/>
                 <w:webHidden/>
               </w:rPr>
-              <w:t>6</w:t>
+              <w:t>7</w:t>
             </w:r>
             <w:r>
               <w:rPr>
@@ -1052,7 +1070,7 @@
                 <w:noProof/>
                 <w:webHidden/>
               </w:rPr>
-              <w:t>6</w:t>
+              <w:t>7</w:t>
             </w:r>
             <w:r>
               <w:rPr>
@@ -1146,7 +1164,7 @@
                 <w:noProof/>
                 <w:webHidden/>
               </w:rPr>
-              <w:t>6</w:t>
+              <w:t>7</w:t>
             </w:r>
             <w:r>
               <w:rPr>
@@ -1240,7 +1258,7 @@
                 <w:noProof/>
                 <w:webHidden/>
               </w:rPr>
-              <w:t>6</w:t>
+              <w:t>8</w:t>
             </w:r>
             <w:r>
               <w:rPr>
@@ -1334,7 +1352,7 @@
                 <w:noProof/>
                 <w:webHidden/>
               </w:rPr>
-              <w:t>6</w:t>
+              <w:t>8</w:t>
             </w:r>
             <w:r>
               <w:rPr>
@@ -1428,7 +1446,7 @@
                 <w:noProof/>
                 <w:webHidden/>
               </w:rPr>
-              <w:t>7</w:t>
+              <w:t>8</w:t>
             </w:r>
             <w:r>
               <w:rPr>
@@ -1522,101 +1540,7 @@
                 <w:noProof/>
                 <w:webHidden/>
               </w:rPr>
-              <w:t>7</w:t>
-            </w:r>
-            <w:r>
-              <w:rPr>
-                <w:noProof/>
-                <w:webHidden/>
-              </w:rPr>
-              <w:fldChar w:fldCharType="end"/>
-            </w:r>
-          </w:hyperlink>
-        </w:p>
-        <w:p>
-          <w:pPr>
-            <w:pStyle w:val="TOC3"/>
-            <w:tabs>
-              <w:tab w:val="left" w:pos="1440"/>
-              <w:tab w:val="right" w:leader="dot" w:pos="9487"/>
-            </w:tabs>
-            <w:rPr>
-              <w:noProof/>
-              <w:kern w:val="2"/>
-              <w:sz w:val="24"/>
-              <w:szCs w:val="24"/>
-              <w:lang w:val="en-SG" w:eastAsia="zh-CN"/>
-              <w14:ligatures w14:val="standardContextual"/>
-            </w:rPr>
-          </w:pPr>
-          <w:hyperlink w:anchor="_Toc198755240" w:history="1">
-            <w:r>
-              <w:rPr>
-                <w:rStyle w:val="Hyperlink"/>
-                <w:noProof/>
-                <w:lang w:val="en-SG"/>
-              </w:rPr>
-              <w:t>2.3.7.</w:t>
-            </w:r>
-            <w:r>
-              <w:rPr>
-                <w:noProof/>
-                <w:kern w:val="2"/>
-                <w:sz w:val="24"/>
-                <w:szCs w:val="24"/>
-                <w:lang w:val="en-SG" w:eastAsia="zh-CN"/>
-                <w14:ligatures w14:val="standardContextual"/>
-              </w:rPr>
-              <w:tab/>
-            </w:r>
-            <w:r>
-              <w:rPr>
-                <w:rStyle w:val="Hyperlink"/>
-                <w:noProof/>
-                <w:lang w:val="en-SG"/>
-              </w:rPr>
-              <w:t>AI-Powered Fire Risk Prediction</w:t>
-            </w:r>
-            <w:r>
-              <w:rPr>
-                <w:noProof/>
-                <w:webHidden/>
-              </w:rPr>
-              <w:tab/>
-            </w:r>
-            <w:r>
-              <w:rPr>
-                <w:noProof/>
-                <w:webHidden/>
-              </w:rPr>
-              <w:fldChar w:fldCharType="begin"/>
-            </w:r>
-            <w:r>
-              <w:rPr>
-                <w:noProof/>
-                <w:webHidden/>
-              </w:rPr>
-              <w:instrText xml:space="preserve"> PAGEREF _Toc198755240 \h </w:instrText>
-            </w:r>
-            <w:r>
-              <w:rPr>
-                <w:noProof/>
-                <w:webHidden/>
-              </w:rPr>
-            </w:r>
-            <w:r>
-              <w:rPr>
-                <w:noProof/>
-                <w:webHidden/>
-              </w:rPr>
-              <w:fldChar w:fldCharType="separate"/>
-            </w:r>
-            <w:r>
-              <w:rPr>
-                <w:noProof/>
-                <w:webHidden/>
-              </w:rPr>
-              <w:t>7</w:t>
+              <w:t>9</w:t>
             </w:r>
             <w:r>
               <w:rPr>
@@ -1710,7 +1634,7 @@
                 <w:noProof/>
                 <w:webHidden/>
               </w:rPr>
-              <w:t>8</w:t>
+              <w:t>9</w:t>
             </w:r>
             <w:r>
               <w:rPr>
@@ -1804,7 +1728,7 @@
                 <w:noProof/>
                 <w:webHidden/>
               </w:rPr>
-              <w:t>8</w:t>
+              <w:t>9</w:t>
             </w:r>
             <w:r>
               <w:rPr>
@@ -2589,13 +2513,7 @@
               <w:rPr>
                 <w:lang w:val="en-SG"/>
               </w:rPr>
-              <w:t xml:space="preserve">Changes to system diagrams and </w:t>
-            </w:r>
-            <w:r>
-              <w:rPr>
-                <w:lang w:val="en-SG"/>
-              </w:rPr>
-              <w:t xml:space="preserve">requirements </w:t>
+              <w:t xml:space="preserve">Changes to system diagrams and requirements </w:t>
             </w:r>
           </w:p>
         </w:tc>
@@ -2678,6 +2596,270 @@
           </w:p>
         </w:tc>
       </w:tr>
+      <w:tr>
+        <w:trPr>
+          <w:trHeight w:val="252"/>
+        </w:trPr>
+        <w:tc>
+          <w:tcPr>
+            <w:tcW w:w="1885" w:type="dxa"/>
+            <w:tcBorders>
+              <w:top w:val="single" w:sz="4" w:space="0" w:color="auto"/>
+              <w:left w:val="single" w:sz="4" w:space="0" w:color="auto"/>
+              <w:bottom w:val="single" w:sz="4" w:space="0" w:color="auto"/>
+              <w:right w:val="single" w:sz="4" w:space="0" w:color="auto"/>
+            </w:tcBorders>
+          </w:tcPr>
+          <w:p>
+            <w:pPr>
+              <w:rPr>
+                <w:lang w:val="en-SG"/>
+              </w:rPr>
+            </w:pPr>
+            <w:r>
+              <w:rPr>
+                <w:lang w:val="en-SG"/>
+              </w:rPr>
+              <w:t xml:space="preserve">4. </w:t>
+            </w:r>
+          </w:p>
+        </w:tc>
+        <w:tc>
+          <w:tcPr>
+            <w:tcW w:w="1885" w:type="dxa"/>
+            <w:tcBorders>
+              <w:top w:val="single" w:sz="4" w:space="0" w:color="auto"/>
+              <w:left w:val="single" w:sz="4" w:space="0" w:color="auto"/>
+              <w:bottom w:val="single" w:sz="4" w:space="0" w:color="auto"/>
+              <w:right w:val="single" w:sz="4" w:space="0" w:color="auto"/>
+            </w:tcBorders>
+          </w:tcPr>
+          <w:p>
+            <w:pPr>
+              <w:rPr>
+                <w:lang w:val="en-SG"/>
+              </w:rPr>
+            </w:pPr>
+            <w:r>
+              <w:rPr>
+                <w:lang w:val="en-SG"/>
+              </w:rPr>
+              <w:t xml:space="preserve">Changes to system requirements </w:t>
+            </w:r>
+          </w:p>
+        </w:tc>
+        <w:tc>
+          <w:tcPr>
+            <w:tcW w:w="1885" w:type="dxa"/>
+            <w:tcBorders>
+              <w:top w:val="single" w:sz="4" w:space="0" w:color="auto"/>
+              <w:left w:val="single" w:sz="4" w:space="0" w:color="auto"/>
+              <w:bottom w:val="single" w:sz="4" w:space="0" w:color="auto"/>
+              <w:right w:val="single" w:sz="4" w:space="0" w:color="auto"/>
+            </w:tcBorders>
+          </w:tcPr>
+          <w:p>
+            <w:pPr>
+              <w:rPr>
+                <w:lang w:val="en-SG"/>
+              </w:rPr>
+            </w:pPr>
+            <w:r>
+              <w:rPr>
+                <w:lang w:val="en-SG"/>
+              </w:rPr>
+              <w:t xml:space="preserve">Colin </w:t>
+            </w:r>
+          </w:p>
+        </w:tc>
+        <w:tc>
+          <w:tcPr>
+            <w:tcW w:w="1885" w:type="dxa"/>
+            <w:tcBorders>
+              <w:top w:val="single" w:sz="4" w:space="0" w:color="auto"/>
+              <w:left w:val="single" w:sz="4" w:space="0" w:color="auto"/>
+              <w:bottom w:val="single" w:sz="4" w:space="0" w:color="auto"/>
+              <w:right w:val="single" w:sz="4" w:space="0" w:color="auto"/>
+            </w:tcBorders>
+          </w:tcPr>
+          <w:p>
+            <w:pPr>
+              <w:rPr>
+                <w:lang w:val="en-SG"/>
+              </w:rPr>
+            </w:pPr>
+            <w:r>
+              <w:rPr>
+                <w:lang w:val="en-SG"/>
+              </w:rPr>
+              <w:t>31/7/2025</w:t>
+            </w:r>
+          </w:p>
+        </w:tc>
+        <w:tc>
+          <w:tcPr>
+            <w:tcW w:w="1886" w:type="dxa"/>
+            <w:tcBorders>
+              <w:top w:val="single" w:sz="4" w:space="0" w:color="auto"/>
+              <w:left w:val="single" w:sz="4" w:space="0" w:color="auto"/>
+              <w:bottom w:val="single" w:sz="4" w:space="0" w:color="auto"/>
+              <w:right w:val="single" w:sz="4" w:space="0" w:color="auto"/>
+            </w:tcBorders>
+          </w:tcPr>
+          <w:p>
+            <w:pPr>
+              <w:rPr>
+                <w:lang w:val="en-SG"/>
+              </w:rPr>
+            </w:pPr>
+            <w:r>
+              <w:rPr>
+                <w:lang w:val="en-SG"/>
+              </w:rPr>
+              <w:t>4.0</w:t>
+            </w:r>
+          </w:p>
+        </w:tc>
+      </w:tr>
+      <w:tr>
+        <w:trPr>
+          <w:trHeight w:val="252"/>
+        </w:trPr>
+        <w:tc>
+          <w:tcPr>
+            <w:tcW w:w="1885" w:type="dxa"/>
+            <w:tcBorders>
+              <w:top w:val="single" w:sz="4" w:space="0" w:color="auto"/>
+              <w:left w:val="single" w:sz="4" w:space="0" w:color="auto"/>
+              <w:bottom w:val="single" w:sz="4" w:space="0" w:color="auto"/>
+              <w:right w:val="single" w:sz="4" w:space="0" w:color="auto"/>
+            </w:tcBorders>
+          </w:tcPr>
+          <w:p>
+            <w:pPr>
+              <w:rPr>
+                <w:lang w:val="en-SG"/>
+              </w:rPr>
+            </w:pPr>
+            <w:r>
+              <w:rPr>
+                <w:lang w:val="en-SG"/>
+              </w:rPr>
+              <w:t xml:space="preserve">5. </w:t>
+            </w:r>
+          </w:p>
+        </w:tc>
+        <w:tc>
+          <w:tcPr>
+            <w:tcW w:w="1885" w:type="dxa"/>
+            <w:tcBorders>
+              <w:top w:val="single" w:sz="4" w:space="0" w:color="auto"/>
+              <w:left w:val="single" w:sz="4" w:space="0" w:color="auto"/>
+              <w:bottom w:val="single" w:sz="4" w:space="0" w:color="auto"/>
+              <w:right w:val="single" w:sz="4" w:space="0" w:color="auto"/>
+            </w:tcBorders>
+          </w:tcPr>
+          <w:p>
+            <w:pPr>
+              <w:rPr>
+                <w:lang w:val="en-SG"/>
+              </w:rPr>
+            </w:pPr>
+            <w:r>
+              <w:rPr>
+                <w:lang w:val="en-SG"/>
+              </w:rPr>
+              <w:t xml:space="preserve">Changes to system diagrams </w:t>
+            </w:r>
+            <w:proofErr w:type="gramStart"/>
+            <w:r>
+              <w:rPr>
+                <w:lang w:val="en-SG"/>
+              </w:rPr>
+              <w:t>and  final</w:t>
+            </w:r>
+            <w:proofErr w:type="gramEnd"/>
+            <w:r>
+              <w:rPr>
+                <w:lang w:val="en-SG"/>
+              </w:rPr>
+              <w:t xml:space="preserve"> edits</w:t>
+            </w:r>
+          </w:p>
+        </w:tc>
+        <w:tc>
+          <w:tcPr>
+            <w:tcW w:w="1885" w:type="dxa"/>
+            <w:tcBorders>
+              <w:top w:val="single" w:sz="4" w:space="0" w:color="auto"/>
+              <w:left w:val="single" w:sz="4" w:space="0" w:color="auto"/>
+              <w:bottom w:val="single" w:sz="4" w:space="0" w:color="auto"/>
+              <w:right w:val="single" w:sz="4" w:space="0" w:color="auto"/>
+            </w:tcBorders>
+          </w:tcPr>
+          <w:p>
+            <w:pPr>
+              <w:rPr>
+                <w:lang w:val="en-SG"/>
+              </w:rPr>
+            </w:pPr>
+            <w:r>
+              <w:rPr>
+                <w:lang w:val="en-SG"/>
+              </w:rPr>
+              <w:t>Zheng Han</w:t>
+            </w:r>
+          </w:p>
+        </w:tc>
+        <w:tc>
+          <w:tcPr>
+            <w:tcW w:w="1885" w:type="dxa"/>
+            <w:tcBorders>
+              <w:top w:val="single" w:sz="4" w:space="0" w:color="auto"/>
+              <w:left w:val="single" w:sz="4" w:space="0" w:color="auto"/>
+              <w:bottom w:val="single" w:sz="4" w:space="0" w:color="auto"/>
+              <w:right w:val="single" w:sz="4" w:space="0" w:color="auto"/>
+            </w:tcBorders>
+          </w:tcPr>
+          <w:p>
+            <w:pPr>
+              <w:rPr>
+                <w:lang w:val="en-SG"/>
+              </w:rPr>
+            </w:pPr>
+            <w:r>
+              <w:rPr>
+                <w:lang w:val="en-SG"/>
+              </w:rPr>
+              <w:t>8/8/2025</w:t>
+            </w:r>
+          </w:p>
+        </w:tc>
+        <w:tc>
+          <w:tcPr>
+            <w:tcW w:w="1886" w:type="dxa"/>
+            <w:tcBorders>
+              <w:top w:val="single" w:sz="4" w:space="0" w:color="auto"/>
+              <w:left w:val="single" w:sz="4" w:space="0" w:color="auto"/>
+              <w:bottom w:val="single" w:sz="4" w:space="0" w:color="auto"/>
+              <w:right w:val="single" w:sz="4" w:space="0" w:color="auto"/>
+            </w:tcBorders>
+          </w:tcPr>
+          <w:p>
+            <w:pPr>
+              <w:rPr>
+                <w:lang w:val="en-SG"/>
+              </w:rPr>
+            </w:pPr>
+            <w:r>
+              <w:rPr>
+                <w:lang w:val="en-SG"/>
+              </w:rPr>
+              <w:t>5.0 (final)</w:t>
+            </w:r>
+          </w:p>
+        </w:tc>
+      </w:tr>
     </w:tbl>
     <w:p>
       <w:pPr>
@@ -2763,13 +2945,7 @@
         <w:rPr>
           <w:color w:val="000000" w:themeColor="text1"/>
         </w:rPr>
-        <w:t>IoT</w:t>
-      </w:r>
-      <w:r>
-        <w:rPr>
-          <w:color w:val="000000" w:themeColor="text1"/>
-        </w:rPr>
-        <w:t>-based</w:t>
+        <w:t>IoT-based</w:t>
       </w:r>
       <w:ins w:id="3" w:author="Microsoft Word" w:date="2025-06-11T00:57:00Z" w16du:dateUtc="2025-06-10T16:57:00Z">
         <w:r>
@@ -2792,28 +2968,14 @@
           <w:color w:val="000000" w:themeColor="text1"/>
           <w:lang w:val="en-SG"/>
         </w:rPr>
-        <w:t xml:space="preserve"> Fire Alert </w:t>
+        <w:t xml:space="preserve"> Fire Alert System,</w:t>
       </w:r>
       <w:r>
         <w:rPr>
           <w:color w:val="000000" w:themeColor="text1"/>
           <w:lang w:val="en-SG"/>
         </w:rPr>
-        <w:t>System,</w:t>
-      </w:r>
-      <w:r>
-        <w:rPr>
-          <w:color w:val="000000" w:themeColor="text1"/>
-          <w:lang w:val="en-SG"/>
-        </w:rPr>
-        <w:t xml:space="preserve"> and the target audience are</w:t>
-      </w:r>
-      <w:r>
-        <w:rPr>
-          <w:color w:val="000000" w:themeColor="text1"/>
-          <w:lang w:val="en-SG"/>
-        </w:rPr>
-        <w:t xml:space="preserve"> </w:t>
+        <w:t xml:space="preserve"> and the target audience are </w:t>
       </w:r>
       <w:r>
         <w:rPr>
@@ -3070,12 +3232,14 @@
                 <w:lang w:val="en-SG"/>
               </w:rPr>
             </w:pPr>
+            <w:proofErr w:type="spellStart"/>
             <w:r>
               <w:rPr>
                 <w:lang w:val="en-SG"/>
               </w:rPr>
               <w:t>Infra Red</w:t>
             </w:r>
+            <w:proofErr w:type="spellEnd"/>
           </w:p>
         </w:tc>
       </w:tr>
@@ -3502,7 +3666,7 @@
           <w:lang w:val="en-SG"/>
         </w:rPr>
         <w:drawing>
-          <wp:inline distT="0" distB="0" distL="0" distR="0" wp14:anchorId="459429A1" wp14:editId="5CE00182">
+          <wp:inline distT="0" distB="0" distL="0" distR="0" wp14:anchorId="52C94D5A" wp14:editId="0FA956CE">
             <wp:extent cx="6030595" cy="3815715"/>
             <wp:effectExtent l="0" t="0" r="8255" b="0"/>
             <wp:docPr id="802285217" name="Picture 1" descr="A diagram of a fire detection system&#10;&#10;AI-generated content may be incorrect."/>
@@ -3648,7 +3812,7 @@
           <w:noProof/>
         </w:rPr>
         <w:drawing>
-          <wp:inline distT="0" distB="0" distL="0" distR="0" wp14:anchorId="4117D2A4" wp14:editId="722B199E">
+          <wp:inline distT="0" distB="0" distL="0" distR="0" wp14:anchorId="6E73DFE5" wp14:editId="6E6143D5">
             <wp:extent cx="6030595" cy="4554220"/>
             <wp:effectExtent l="0" t="0" r="8255" b="0"/>
             <wp:docPr id="274985547" name="Picture 1" descr="A diagram of a computer&#10;&#10;AI-generated content may be incorrect."/>
@@ -3703,7 +3867,7 @@
         </w:rPr>
         <w:lastRenderedPageBreak/>
         <w:drawing>
-          <wp:inline distT="0" distB="0" distL="0" distR="0" wp14:anchorId="71749A4F" wp14:editId="780F99F6">
+          <wp:inline distT="0" distB="0" distL="0" distR="0" wp14:anchorId="24743519" wp14:editId="1925B728">
             <wp:extent cx="4908550" cy="7363083"/>
             <wp:effectExtent l="0" t="0" r="6350" b="9525"/>
             <wp:docPr id="135106542" name="Picture 2" descr="Generated image"/>
@@ -3779,6 +3943,88 @@
           <w:lang w:val="en-SG"/>
         </w:rPr>
       </w:pPr>
+      <w:r>
+        <w:rPr>
+          <w:lang w:val="en-SG"/>
+        </w:rPr>
+        <w:br w:type="page"/>
+      </w:r>
+    </w:p>
+    <w:p>
+      <w:pPr>
+        <w:rPr>
+          <w:lang w:val="en-SG"/>
+        </w:rPr>
+      </w:pPr>
+      <w:r>
+        <w:rPr>
+          <w:lang w:val="en-SG"/>
+        </w:rPr>
+        <w:lastRenderedPageBreak/>
+        <w:t xml:space="preserve">Overall System Flowchart </w:t>
+      </w:r>
+    </w:p>
+    <w:p>
+      <w:pPr>
+        <w:rPr>
+          <w:lang w:val="en-SG"/>
+        </w:rPr>
+      </w:pPr>
+      <w:r>
+        <w:rPr>
+          <w:noProof/>
+          <w:lang w:val="en-SG"/>
+        </w:rPr>
+        <w:drawing>
+          <wp:inline distT="0" distB="0" distL="0" distR="0" wp14:anchorId="56F0406A" wp14:editId="59E3F5E7">
+            <wp:extent cx="5270500" cy="6422052"/>
+            <wp:effectExtent l="0" t="0" r="6350" b="0"/>
+            <wp:docPr id="1463462193" name="Picture 1" descr="A screenshot of a computer&#10;&#10;AI-generated content may be incorrect."/>
+            <wp:cNvGraphicFramePr>
+              <a:graphicFrameLocks xmlns:a="http://schemas.openxmlformats.org/drawingml/2006/main" noChangeAspect="1"/>
+            </wp:cNvGraphicFramePr>
+            <a:graphic xmlns:a="http://schemas.openxmlformats.org/drawingml/2006/main">
+              <a:graphicData uri="http://schemas.openxmlformats.org/drawingml/2006/picture">
+                <pic:pic xmlns:pic="http://schemas.openxmlformats.org/drawingml/2006/picture">
+                  <pic:nvPicPr>
+                    <pic:cNvPr id="1463462193" name="Picture 1" descr="A screenshot of a computer&#10;&#10;AI-generated content may be incorrect."/>
+                    <pic:cNvPicPr/>
+                  </pic:nvPicPr>
+                  <pic:blipFill>
+                    <a:blip r:embed="rId14"/>
+                    <a:stretch>
+                      <a:fillRect/>
+                    </a:stretch>
+                  </pic:blipFill>
+                  <pic:spPr>
+                    <a:xfrm>
+                      <a:off x="0" y="0"/>
+                      <a:ext cx="5272214" cy="6424141"/>
+                    </a:xfrm>
+                    <a:prstGeom prst="rect">
+                      <a:avLst/>
+                    </a:prstGeom>
+                  </pic:spPr>
+                </pic:pic>
+              </a:graphicData>
+            </a:graphic>
+          </wp:inline>
+        </w:drawing>
+      </w:r>
+    </w:p>
+    <w:p>
+      <w:pPr>
+        <w:rPr>
+          <w:lang w:val="en-SG"/>
+        </w:rPr>
+      </w:pPr>
+    </w:p>
+    <w:p>
+      <w:pPr>
+        <w:rPr>
+          <w:lang w:val="en-SG"/>
+        </w:rPr>
+      </w:pPr>
     </w:p>
     <w:p>
       <w:pPr>
@@ -4132,7 +4378,7 @@
                 <w:color w:val="000000" w:themeColor="text1"/>
                 <w:lang w:val="en-SG"/>
               </w:rPr>
-              <w:t>The system shall analyse visual input by camera module to detect flame-like colour patterns which are orange-yellow spikes.</w:t>
+              <w:t xml:space="preserve">The system shall analyse visual input by camera module as a CCTV. </w:t>
             </w:r>
           </w:p>
           <w:p>
@@ -4184,15 +4430,12 @@
               <w:jc w:val="both"/>
             </w:pPr>
             <w:r>
-              <w:t xml:space="preserve">The system shall use the Ultrasonic sensor to detect the human presence in the room and notify SCDF and other parties that people are physically present within a room's enclosed space where the fire is happening and urgent help is needed. </w:t>
+              <w:t xml:space="preserve">The system shall use the Ultrasonic sensor to detect the human presence in the room. </w:t>
             </w:r>
           </w:p>
           <w:p>
             <w:pPr>
               <w:jc w:val="both"/>
-              <w:rPr>
-                <w:lang w:val="en-SG"/>
-              </w:rPr>
             </w:pPr>
           </w:p>
         </w:tc>
@@ -4227,18 +4470,13 @@
           <w:p>
             <w:pPr>
               <w:jc w:val="both"/>
-            </w:pPr>
-            <w:r>
-              <w:t xml:space="preserve">The system shall use the moisture sensor to detect and verify that the sprinkler system has been activated and is functioning as it should, without any issues or errors. If the moisture sensor is not activated in the case of a fire, it will notify SCDF and other respective parties. </w:t>
-            </w:r>
-          </w:p>
-          <w:p>
-            <w:pPr>
-              <w:jc w:val="both"/>
-              <w:rPr>
-                <w:lang w:val="en-SG"/>
-              </w:rPr>
-            </w:pPr>
+              <w:rPr>
+                <w:lang w:val="en-SG"/>
+              </w:rPr>
+            </w:pPr>
+            <w:r>
+              <w:t xml:space="preserve">The system shall use the moisture sensor to detect and verify that the sprinkler system has been activated and is functioning as it should, without any issues or errors. </w:t>
+            </w:r>
           </w:p>
         </w:tc>
       </w:tr>
@@ -4261,6 +4499,114 @@
         </w:rPr>
         <w:tab/>
       </w:r>
+    </w:p>
+    <w:p>
+      <w:pPr>
+        <w:tabs>
+          <w:tab w:val="left" w:pos="1290"/>
+        </w:tabs>
+        <w:jc w:val="both"/>
+        <w:rPr>
+          <w:color w:val="000000" w:themeColor="text1"/>
+          <w:lang w:val="en-SG"/>
+        </w:rPr>
+      </w:pPr>
+    </w:p>
+    <w:p>
+      <w:pPr>
+        <w:tabs>
+          <w:tab w:val="left" w:pos="1290"/>
+        </w:tabs>
+        <w:jc w:val="both"/>
+        <w:rPr>
+          <w:color w:val="000000" w:themeColor="text1"/>
+          <w:lang w:val="en-SG"/>
+        </w:rPr>
+      </w:pPr>
+    </w:p>
+    <w:p>
+      <w:pPr>
+        <w:tabs>
+          <w:tab w:val="left" w:pos="1290"/>
+        </w:tabs>
+        <w:jc w:val="both"/>
+        <w:rPr>
+          <w:color w:val="000000" w:themeColor="text1"/>
+          <w:lang w:val="en-SG"/>
+        </w:rPr>
+      </w:pPr>
+    </w:p>
+    <w:p>
+      <w:pPr>
+        <w:tabs>
+          <w:tab w:val="left" w:pos="1290"/>
+        </w:tabs>
+        <w:jc w:val="both"/>
+        <w:rPr>
+          <w:color w:val="000000" w:themeColor="text1"/>
+          <w:lang w:val="en-SG"/>
+        </w:rPr>
+      </w:pPr>
+    </w:p>
+    <w:p>
+      <w:pPr>
+        <w:tabs>
+          <w:tab w:val="left" w:pos="1290"/>
+        </w:tabs>
+        <w:jc w:val="both"/>
+        <w:rPr>
+          <w:color w:val="000000" w:themeColor="text1"/>
+          <w:lang w:val="en-SG"/>
+        </w:rPr>
+      </w:pPr>
+    </w:p>
+    <w:p>
+      <w:pPr>
+        <w:tabs>
+          <w:tab w:val="left" w:pos="1290"/>
+        </w:tabs>
+        <w:jc w:val="both"/>
+        <w:rPr>
+          <w:color w:val="000000" w:themeColor="text1"/>
+          <w:lang w:val="en-SG"/>
+        </w:rPr>
+      </w:pPr>
+    </w:p>
+    <w:p>
+      <w:pPr>
+        <w:tabs>
+          <w:tab w:val="left" w:pos="1290"/>
+        </w:tabs>
+        <w:jc w:val="both"/>
+        <w:rPr>
+          <w:color w:val="000000" w:themeColor="text1"/>
+          <w:lang w:val="en-SG"/>
+        </w:rPr>
+      </w:pPr>
+    </w:p>
+    <w:p>
+      <w:pPr>
+        <w:tabs>
+          <w:tab w:val="left" w:pos="1290"/>
+        </w:tabs>
+        <w:jc w:val="both"/>
+        <w:rPr>
+          <w:color w:val="000000" w:themeColor="text1"/>
+          <w:lang w:val="en-SG"/>
+        </w:rPr>
+      </w:pPr>
+    </w:p>
+    <w:p>
+      <w:pPr>
+        <w:tabs>
+          <w:tab w:val="left" w:pos="1290"/>
+        </w:tabs>
+        <w:jc w:val="both"/>
+        <w:rPr>
+          <w:color w:val="000000" w:themeColor="text1"/>
+          <w:lang w:val="en-SG"/>
+        </w:rPr>
+      </w:pPr>
     </w:p>
     <w:p>
       <w:pPr>
@@ -4282,6 +4628,7 @@
           <w:color w:val="000000" w:themeColor="text1"/>
           <w:lang w:val="en-SG"/>
         </w:rPr>
+        <w:lastRenderedPageBreak/>
         <w:t>Automated Fire Alert</w:t>
       </w:r>
       <w:bookmarkEnd w:id="12"/>
@@ -4486,7 +4833,7 @@
                 <w:color w:val="000000" w:themeColor="text1"/>
                 <w:lang w:val="en-SG"/>
               </w:rPr>
-              <w:t xml:space="preserve">The system shall use the data from camera module as a secondary sensor that works in conjunction with other sensors (IR, LDR, temperature and humidity sensor) to confirm the presence of fire before triggering an alert. </w:t>
+              <w:t xml:space="preserve">The system shall use the data from camera module as a secondary sensor that works in conjunction with other sensors (IR, LDR, temperature and humidity sensor). </w:t>
             </w:r>
           </w:p>
         </w:tc>
@@ -4512,7 +4859,6 @@
                 <w:color w:val="000000" w:themeColor="text1"/>
                 <w:lang w:val="en-SG"/>
               </w:rPr>
-              <w:lastRenderedPageBreak/>
               <w:t>REQ-</w:t>
             </w:r>
             <w:r>
@@ -4548,7 +4894,23 @@
                 <w:color w:val="000000" w:themeColor="text1"/>
                 <w:lang w:val="en-SG"/>
               </w:rPr>
-              <w:t xml:space="preserve">The system shall escalate alert levels based on sensor combination and presence of occupants in the room from ultrasonic sensor. </w:t>
+              <w:t xml:space="preserve">The system </w:t>
+            </w:r>
+            <w:proofErr w:type="gramStart"/>
+            <w:r>
+              <w:rPr>
+                <w:color w:val="000000" w:themeColor="text1"/>
+                <w:lang w:val="en-SG"/>
+              </w:rPr>
+              <w:t>detect</w:t>
+            </w:r>
+            <w:proofErr w:type="gramEnd"/>
+            <w:r>
+              <w:rPr>
+                <w:color w:val="000000" w:themeColor="text1"/>
+                <w:lang w:val="en-SG"/>
+              </w:rPr>
+              <w:t xml:space="preserve"> presence of occupants in the room from ultrasonic sensor. </w:t>
             </w:r>
           </w:p>
         </w:tc>
@@ -4602,7 +4964,7 @@
                 <w:color w:val="000000" w:themeColor="text1"/>
                 <w:lang w:val="en-SG"/>
               </w:rPr>
-              <w:t xml:space="preserve">and other residents through mobile app, including alert level. </w:t>
+              <w:t xml:space="preserve">and other residents through telegram and email. </w:t>
             </w:r>
           </w:p>
         </w:tc>
@@ -4610,7 +4972,67 @@
     </w:tbl>
     <w:p>
       <w:pPr>
-        <w:jc w:val="both"/>
+        <w:jc w:val="center"/>
+        <w:rPr>
+          <w:color w:val="000000" w:themeColor="text1"/>
+          <w:lang w:val="en-SG"/>
+        </w:rPr>
+      </w:pPr>
+      <w:r>
+        <w:rPr>
+          <w:noProof/>
+          <w:color w:val="000000" w:themeColor="text1"/>
+          <w:lang w:val="en-SG"/>
+        </w:rPr>
+        <w:drawing>
+          <wp:inline distT="0" distB="0" distL="0" distR="0" wp14:anchorId="195D7F21" wp14:editId="32E2D128">
+            <wp:extent cx="2978150" cy="5759328"/>
+            <wp:effectExtent l="0" t="0" r="0" b="0"/>
+            <wp:docPr id="1880184360" name="Picture 1" descr="A screenshot of a computer screen&#10;&#10;AI-generated content may be incorrect."/>
+            <wp:cNvGraphicFramePr>
+              <a:graphicFrameLocks xmlns:a="http://schemas.openxmlformats.org/drawingml/2006/main" noChangeAspect="1"/>
+            </wp:cNvGraphicFramePr>
+            <a:graphic xmlns:a="http://schemas.openxmlformats.org/drawingml/2006/main">
+              <a:graphicData uri="http://schemas.openxmlformats.org/drawingml/2006/picture">
+                <pic:pic xmlns:pic="http://schemas.openxmlformats.org/drawingml/2006/picture">
+                  <pic:nvPicPr>
+                    <pic:cNvPr id="1880184360" name="Picture 1" descr="A screenshot of a computer screen&#10;&#10;AI-generated content may be incorrect."/>
+                    <pic:cNvPicPr/>
+                  </pic:nvPicPr>
+                  <pic:blipFill rotWithShape="1">
+                    <a:blip r:embed="rId15"/>
+                    <a:srcRect r="22171"/>
+                    <a:stretch>
+                      <a:fillRect/>
+                    </a:stretch>
+                  </pic:blipFill>
+                  <pic:spPr bwMode="auto">
+                    <a:xfrm>
+                      <a:off x="0" y="0"/>
+                      <a:ext cx="2979236" cy="5761428"/>
+                    </a:xfrm>
+                    <a:prstGeom prst="rect">
+                      <a:avLst/>
+                    </a:prstGeom>
+                    <a:ln>
+                      <a:noFill/>
+                    </a:ln>
+                    <a:extLst>
+                      <a:ext uri="{53640926-AAD7-44D8-BBD7-CCE9431645EC}">
+                        <a14:shadowObscured xmlns:a14="http://schemas.microsoft.com/office/drawing/2010/main"/>
+                      </a:ext>
+                    </a:extLst>
+                  </pic:spPr>
+                </pic:pic>
+              </a:graphicData>
+            </a:graphic>
+          </wp:inline>
+        </w:drawing>
+      </w:r>
+    </w:p>
+    <w:p>
+      <w:pPr>
+        <w:jc w:val="center"/>
         <w:rPr>
           <w:color w:val="000000" w:themeColor="text1"/>
           <w:lang w:val="en-SG"/>
@@ -4637,27 +5059,10 @@
           <w:color w:val="000000" w:themeColor="text1"/>
           <w:lang w:val="en-SG"/>
         </w:rPr>
-        <w:t>Manuel Emergency Alert</w:t>
+        <w:lastRenderedPageBreak/>
+        <w:t xml:space="preserve">Manuel activation and deactivation </w:t>
       </w:r>
       <w:bookmarkEnd w:id="13"/>
-    </w:p>
-    <w:p>
-      <w:pPr>
-        <w:spacing w:after="0"/>
-        <w:ind w:left="1440"/>
-        <w:jc w:val="both"/>
-        <w:rPr>
-          <w:color w:val="000000" w:themeColor="text1"/>
-          <w:lang w:val="en-SG"/>
-        </w:rPr>
-      </w:pPr>
-      <w:r>
-        <w:rPr>
-          <w:color w:val="000000" w:themeColor="text1"/>
-          <w:lang w:val="en-SG"/>
-        </w:rPr>
-        <w:t>In case of emergencies, residents should be able to manually alert SCDF or urgent help, if required.</w:t>
-      </w:r>
     </w:p>
     <w:p>
       <w:pPr>
@@ -4777,49 +5182,7 @@
                 <w:color w:val="000000" w:themeColor="text1"/>
                 <w:lang w:val="en-SG"/>
               </w:rPr>
-              <w:t xml:space="preserve">The system shall allow users to manually trigger the emergency fire alert using a two-step activation process: </w:t>
-            </w:r>
-          </w:p>
-          <w:p>
-            <w:pPr>
-              <w:pStyle w:val="ListParagraph"/>
-              <w:numPr>
-                <w:ilvl w:val="0"/>
-                <w:numId w:val="20"/>
-              </w:numPr>
-              <w:jc w:val="both"/>
-              <w:rPr>
-                <w:color w:val="000000" w:themeColor="text1"/>
-                <w:lang w:val="en-SG"/>
-              </w:rPr>
-            </w:pPr>
-            <w:r>
-              <w:rPr>
-                <w:color w:val="000000" w:themeColor="text1"/>
-                <w:lang w:val="en-SG"/>
-              </w:rPr>
-              <w:t xml:space="preserve">Slide switch must be toggled to the right side to activate </w:t>
-            </w:r>
-          </w:p>
-          <w:p>
-            <w:pPr>
-              <w:pStyle w:val="ListParagraph"/>
-              <w:numPr>
-                <w:ilvl w:val="0"/>
-                <w:numId w:val="20"/>
-              </w:numPr>
-              <w:jc w:val="both"/>
-              <w:rPr>
-                <w:color w:val="000000" w:themeColor="text1"/>
-                <w:lang w:val="en-SG"/>
-              </w:rPr>
-            </w:pPr>
-            <w:r>
-              <w:rPr>
-                <w:color w:val="000000" w:themeColor="text1"/>
-                <w:lang w:val="en-SG"/>
-              </w:rPr>
-              <w:t>A correct keyword must be entered through the keypad</w:t>
+              <w:t xml:space="preserve">The system will start detecting when the RFID card is detected. </w:t>
             </w:r>
           </w:p>
         </w:tc>
@@ -4863,7 +5226,7 @@
                 <w:color w:val="000000" w:themeColor="text1"/>
                 <w:lang w:val="en-SG"/>
               </w:rPr>
-              <w:t xml:space="preserve">The system shall allow users to manually deactivate the emergency alert through an RFID reader, which allow authorised personnel to deactivate the fire alarm by scanning a valid RFID tag. </w:t>
+              <w:t xml:space="preserve">The system shall allow users to manually deactivate the emergency alert through the keypad, which allow authorised personnel to deactivate the fire alarm by entering the correct code. </w:t>
             </w:r>
           </w:p>
         </w:tc>
@@ -4871,7 +5234,172 @@
     </w:tbl>
     <w:p>
       <w:pPr>
-        <w:jc w:val="both"/>
+        <w:jc w:val="center"/>
+        <w:rPr>
+          <w:rFonts w:asciiTheme="majorHAnsi" w:eastAsiaTheme="majorEastAsia" w:hAnsiTheme="majorHAnsi" w:cstheme="majorBidi"/>
+          <w:color w:val="000000" w:themeColor="text1"/>
+          <w:sz w:val="26"/>
+          <w:szCs w:val="26"/>
+          <w:lang w:val="en-SG"/>
+        </w:rPr>
+      </w:pPr>
+      <w:r>
+        <w:rPr>
+          <w:rFonts w:asciiTheme="majorHAnsi" w:eastAsiaTheme="majorEastAsia" w:hAnsiTheme="majorHAnsi" w:cstheme="majorBidi"/>
+          <w:noProof/>
+          <w:color w:val="000000" w:themeColor="text1"/>
+          <w:sz w:val="26"/>
+          <w:szCs w:val="26"/>
+          <w:lang w:val="en-SG"/>
+        </w:rPr>
+        <w:drawing>
+          <wp:inline distT="0" distB="0" distL="0" distR="0" wp14:anchorId="427EBFE7" wp14:editId="1394C8A1">
+            <wp:extent cx="2533650" cy="4150171"/>
+            <wp:effectExtent l="0" t="0" r="0" b="3175"/>
+            <wp:docPr id="85374296" name="Picture 1" descr="A diagram of a system&#10;&#10;AI-generated content may be incorrect."/>
+            <wp:cNvGraphicFramePr>
+              <a:graphicFrameLocks xmlns:a="http://schemas.openxmlformats.org/drawingml/2006/main" noChangeAspect="1"/>
+            </wp:cNvGraphicFramePr>
+            <a:graphic xmlns:a="http://schemas.openxmlformats.org/drawingml/2006/main">
+              <a:graphicData uri="http://schemas.openxmlformats.org/drawingml/2006/picture">
+                <pic:pic xmlns:pic="http://schemas.openxmlformats.org/drawingml/2006/picture">
+                  <pic:nvPicPr>
+                    <pic:cNvPr id="85374296" name="Picture 1" descr="A diagram of a system&#10;&#10;AI-generated content may be incorrect."/>
+                    <pic:cNvPicPr/>
+                  </pic:nvPicPr>
+                  <pic:blipFill>
+                    <a:blip r:embed="rId16"/>
+                    <a:stretch>
+                      <a:fillRect/>
+                    </a:stretch>
+                  </pic:blipFill>
+                  <pic:spPr>
+                    <a:xfrm>
+                      <a:off x="0" y="0"/>
+                      <a:ext cx="2536892" cy="4155482"/>
+                    </a:xfrm>
+                    <a:prstGeom prst="rect">
+                      <a:avLst/>
+                    </a:prstGeom>
+                  </pic:spPr>
+                </pic:pic>
+              </a:graphicData>
+            </a:graphic>
+          </wp:inline>
+        </w:drawing>
+      </w:r>
+    </w:p>
+    <w:p>
+      <w:pPr>
+        <w:jc w:val="center"/>
+        <w:rPr>
+          <w:rFonts w:asciiTheme="majorHAnsi" w:eastAsiaTheme="majorEastAsia" w:hAnsiTheme="majorHAnsi" w:cstheme="majorBidi"/>
+          <w:color w:val="000000" w:themeColor="text1"/>
+          <w:sz w:val="26"/>
+          <w:szCs w:val="26"/>
+          <w:lang w:val="en-SG"/>
+        </w:rPr>
+      </w:pPr>
+    </w:p>
+    <w:p>
+      <w:pPr>
+        <w:jc w:val="center"/>
+        <w:rPr>
+          <w:rFonts w:asciiTheme="majorHAnsi" w:eastAsiaTheme="majorEastAsia" w:hAnsiTheme="majorHAnsi" w:cstheme="majorBidi"/>
+          <w:color w:val="000000" w:themeColor="text1"/>
+          <w:sz w:val="26"/>
+          <w:szCs w:val="26"/>
+          <w:lang w:val="en-SG"/>
+        </w:rPr>
+      </w:pPr>
+    </w:p>
+    <w:p>
+      <w:pPr>
+        <w:jc w:val="center"/>
+        <w:rPr>
+          <w:rFonts w:asciiTheme="majorHAnsi" w:eastAsiaTheme="majorEastAsia" w:hAnsiTheme="majorHAnsi" w:cstheme="majorBidi"/>
+          <w:color w:val="000000" w:themeColor="text1"/>
+          <w:sz w:val="26"/>
+          <w:szCs w:val="26"/>
+          <w:lang w:val="en-SG"/>
+        </w:rPr>
+      </w:pPr>
+    </w:p>
+    <w:p>
+      <w:pPr>
+        <w:jc w:val="center"/>
+        <w:rPr>
+          <w:rFonts w:asciiTheme="majorHAnsi" w:eastAsiaTheme="majorEastAsia" w:hAnsiTheme="majorHAnsi" w:cstheme="majorBidi"/>
+          <w:color w:val="000000" w:themeColor="text1"/>
+          <w:sz w:val="26"/>
+          <w:szCs w:val="26"/>
+          <w:lang w:val="en-SG"/>
+        </w:rPr>
+      </w:pPr>
+    </w:p>
+    <w:p>
+      <w:pPr>
+        <w:jc w:val="center"/>
+        <w:rPr>
+          <w:rFonts w:asciiTheme="majorHAnsi" w:eastAsiaTheme="majorEastAsia" w:hAnsiTheme="majorHAnsi" w:cstheme="majorBidi"/>
+          <w:color w:val="000000" w:themeColor="text1"/>
+          <w:sz w:val="26"/>
+          <w:szCs w:val="26"/>
+          <w:lang w:val="en-SG"/>
+        </w:rPr>
+      </w:pPr>
+    </w:p>
+    <w:p>
+      <w:pPr>
+        <w:jc w:val="center"/>
+        <w:rPr>
+          <w:rFonts w:asciiTheme="majorHAnsi" w:eastAsiaTheme="majorEastAsia" w:hAnsiTheme="majorHAnsi" w:cstheme="majorBidi"/>
+          <w:color w:val="000000" w:themeColor="text1"/>
+          <w:sz w:val="26"/>
+          <w:szCs w:val="26"/>
+          <w:lang w:val="en-SG"/>
+        </w:rPr>
+      </w:pPr>
+    </w:p>
+    <w:p>
+      <w:pPr>
+        <w:jc w:val="center"/>
+        <w:rPr>
+          <w:rFonts w:asciiTheme="majorHAnsi" w:eastAsiaTheme="majorEastAsia" w:hAnsiTheme="majorHAnsi" w:cstheme="majorBidi"/>
+          <w:color w:val="000000" w:themeColor="text1"/>
+          <w:sz w:val="26"/>
+          <w:szCs w:val="26"/>
+          <w:lang w:val="en-SG"/>
+        </w:rPr>
+      </w:pPr>
+    </w:p>
+    <w:p>
+      <w:pPr>
+        <w:jc w:val="center"/>
+        <w:rPr>
+          <w:rFonts w:asciiTheme="majorHAnsi" w:eastAsiaTheme="majorEastAsia" w:hAnsiTheme="majorHAnsi" w:cstheme="majorBidi"/>
+          <w:color w:val="000000" w:themeColor="text1"/>
+          <w:sz w:val="26"/>
+          <w:szCs w:val="26"/>
+          <w:lang w:val="en-SG"/>
+        </w:rPr>
+      </w:pPr>
+    </w:p>
+    <w:p>
+      <w:pPr>
+        <w:jc w:val="center"/>
+        <w:rPr>
+          <w:rFonts w:asciiTheme="majorHAnsi" w:eastAsiaTheme="majorEastAsia" w:hAnsiTheme="majorHAnsi" w:cstheme="majorBidi"/>
+          <w:color w:val="000000" w:themeColor="text1"/>
+          <w:sz w:val="26"/>
+          <w:szCs w:val="26"/>
+          <w:lang w:val="en-SG"/>
+        </w:rPr>
+      </w:pPr>
+    </w:p>
+    <w:p>
+      <w:pPr>
+        <w:jc w:val="center"/>
         <w:rPr>
           <w:rFonts w:asciiTheme="majorHAnsi" w:eastAsiaTheme="majorEastAsia" w:hAnsiTheme="majorHAnsi" w:cstheme="majorBidi"/>
           <w:color w:val="000000" w:themeColor="text1"/>
@@ -4901,6 +5429,7 @@
           <w:color w:val="000000" w:themeColor="text1"/>
           <w:lang w:val="en-SG"/>
         </w:rPr>
+        <w:lastRenderedPageBreak/>
         <w:t>Fire Suppression using Sprinklers</w:t>
       </w:r>
       <w:bookmarkEnd w:id="14"/>
@@ -5148,7 +5677,19 @@
               <w:rPr>
                 <w:color w:val="000000" w:themeColor="text1"/>
               </w:rPr>
-              <w:t>The system shall escalate the alert level if the moisture sensor does not detect water release during sprinkler activation, indicating a possible failure in the suppression system.</w:t>
+              <w:t xml:space="preserve">The system shall </w:t>
+            </w:r>
+            <w:r>
+              <w:rPr>
+                <w:color w:val="000000" w:themeColor="text1"/>
+              </w:rPr>
+              <w:t>detect</w:t>
+            </w:r>
+            <w:r>
+              <w:rPr>
+                <w:color w:val="000000" w:themeColor="text1"/>
+              </w:rPr>
+              <w:t xml:space="preserve"> if the moisture sensor does not detect water release during sprinkler activation, indicating a possible failure in the suppression system.</w:t>
             </w:r>
           </w:p>
         </w:tc>
@@ -5211,6 +5752,156 @@
     <w:p>
       <w:pPr>
         <w:jc w:val="both"/>
+        <w:rPr>
+          <w:color w:val="000000" w:themeColor="text1"/>
+          <w:lang w:val="en-SG"/>
+        </w:rPr>
+      </w:pPr>
+    </w:p>
+    <w:p>
+      <w:pPr>
+        <w:jc w:val="center"/>
+        <w:rPr>
+          <w:color w:val="000000" w:themeColor="text1"/>
+          <w:lang w:val="en-SG"/>
+        </w:rPr>
+      </w:pPr>
+      <w:r>
+        <w:rPr>
+          <w:noProof/>
+          <w:color w:val="000000" w:themeColor="text1"/>
+          <w:lang w:val="en-SG"/>
+        </w:rPr>
+        <w:drawing>
+          <wp:inline distT="0" distB="0" distL="0" distR="0" wp14:anchorId="4DE17572" wp14:editId="5D636FA7">
+            <wp:extent cx="1769205" cy="2984500"/>
+            <wp:effectExtent l="0" t="0" r="2540" b="6350"/>
+            <wp:docPr id="1446120885" name="Picture 1" descr="A flowchart of a fire alert&#10;&#10;AI-generated content may be incorrect."/>
+            <wp:cNvGraphicFramePr>
+              <a:graphicFrameLocks xmlns:a="http://schemas.openxmlformats.org/drawingml/2006/main" noChangeAspect="1"/>
+            </wp:cNvGraphicFramePr>
+            <a:graphic xmlns:a="http://schemas.openxmlformats.org/drawingml/2006/main">
+              <a:graphicData uri="http://schemas.openxmlformats.org/drawingml/2006/picture">
+                <pic:pic xmlns:pic="http://schemas.openxmlformats.org/drawingml/2006/picture">
+                  <pic:nvPicPr>
+                    <pic:cNvPr id="1446120885" name="Picture 1" descr="A flowchart of a fire alert&#10;&#10;AI-generated content may be incorrect."/>
+                    <pic:cNvPicPr/>
+                  </pic:nvPicPr>
+                  <pic:blipFill rotWithShape="1">
+                    <a:blip r:embed="rId17"/>
+                    <a:srcRect r="26963"/>
+                    <a:stretch>
+                      <a:fillRect/>
+                    </a:stretch>
+                  </pic:blipFill>
+                  <pic:spPr bwMode="auto">
+                    <a:xfrm>
+                      <a:off x="0" y="0"/>
+                      <a:ext cx="1770948" cy="2987440"/>
+                    </a:xfrm>
+                    <a:prstGeom prst="rect">
+                      <a:avLst/>
+                    </a:prstGeom>
+                    <a:ln>
+                      <a:noFill/>
+                    </a:ln>
+                    <a:extLst>
+                      <a:ext uri="{53640926-AAD7-44D8-BBD7-CCE9431645EC}">
+                        <a14:shadowObscured xmlns:a14="http://schemas.microsoft.com/office/drawing/2010/main"/>
+                      </a:ext>
+                    </a:extLst>
+                  </pic:spPr>
+                </pic:pic>
+              </a:graphicData>
+            </a:graphic>
+          </wp:inline>
+        </w:drawing>
+      </w:r>
+    </w:p>
+    <w:p>
+      <w:pPr>
+        <w:jc w:val="center"/>
+        <w:rPr>
+          <w:color w:val="000000" w:themeColor="text1"/>
+          <w:lang w:val="en-SG"/>
+        </w:rPr>
+      </w:pPr>
+    </w:p>
+    <w:p>
+      <w:pPr>
+        <w:jc w:val="center"/>
+        <w:rPr>
+          <w:color w:val="000000" w:themeColor="text1"/>
+          <w:lang w:val="en-SG"/>
+        </w:rPr>
+      </w:pPr>
+    </w:p>
+    <w:p>
+      <w:pPr>
+        <w:jc w:val="center"/>
+        <w:rPr>
+          <w:color w:val="000000" w:themeColor="text1"/>
+          <w:lang w:val="en-SG"/>
+        </w:rPr>
+      </w:pPr>
+    </w:p>
+    <w:p>
+      <w:pPr>
+        <w:jc w:val="center"/>
+        <w:rPr>
+          <w:color w:val="000000" w:themeColor="text1"/>
+          <w:lang w:val="en-SG"/>
+        </w:rPr>
+      </w:pPr>
+    </w:p>
+    <w:p>
+      <w:pPr>
+        <w:jc w:val="center"/>
+        <w:rPr>
+          <w:color w:val="000000" w:themeColor="text1"/>
+          <w:lang w:val="en-SG"/>
+        </w:rPr>
+      </w:pPr>
+    </w:p>
+    <w:p>
+      <w:pPr>
+        <w:jc w:val="center"/>
+        <w:rPr>
+          <w:color w:val="000000" w:themeColor="text1"/>
+          <w:lang w:val="en-SG"/>
+        </w:rPr>
+      </w:pPr>
+    </w:p>
+    <w:p>
+      <w:pPr>
+        <w:jc w:val="center"/>
+        <w:rPr>
+          <w:color w:val="000000" w:themeColor="text1"/>
+          <w:lang w:val="en-SG"/>
+        </w:rPr>
+      </w:pPr>
+    </w:p>
+    <w:p>
+      <w:pPr>
+        <w:jc w:val="center"/>
+        <w:rPr>
+          <w:color w:val="000000" w:themeColor="text1"/>
+          <w:lang w:val="en-SG"/>
+        </w:rPr>
+      </w:pPr>
+    </w:p>
+    <w:p>
+      <w:pPr>
+        <w:jc w:val="center"/>
+        <w:rPr>
+          <w:color w:val="000000" w:themeColor="text1"/>
+          <w:lang w:val="en-SG"/>
+        </w:rPr>
+      </w:pPr>
+    </w:p>
+    <w:p>
+      <w:pPr>
+        <w:jc w:val="center"/>
         <w:rPr>
           <w:color w:val="000000" w:themeColor="text1"/>
           <w:lang w:val="en-SG"/>
@@ -5238,6 +5929,7 @@
           <w:color w:val="000000" w:themeColor="text1"/>
           <w:lang w:val="en-SG"/>
         </w:rPr>
+        <w:lastRenderedPageBreak/>
         <w:t>Multi-Modal Alert System</w:t>
       </w:r>
       <w:commentRangeEnd w:id="16"/>
@@ -5389,7 +6081,25 @@
               <w:rPr>
                 <w:color w:val="000000" w:themeColor="text1"/>
               </w:rPr>
-              <w:t>The system shall activate the LED to signal the presence of fire by signalling, regardless of the alert level.</w:t>
+              <w:t xml:space="preserve">The system shall activate the </w:t>
+            </w:r>
+            <w:r>
+              <w:rPr>
+                <w:color w:val="000000" w:themeColor="text1"/>
+              </w:rPr>
+              <w:t>Temperature and humidity sensor</w:t>
+            </w:r>
+            <w:r>
+              <w:rPr>
+                <w:color w:val="000000" w:themeColor="text1"/>
+              </w:rPr>
+              <w:t xml:space="preserve"> to </w:t>
+            </w:r>
+            <w:r>
+              <w:rPr>
+                <w:color w:val="000000" w:themeColor="text1"/>
+              </w:rPr>
+              <w:t>detect the temperature and humidity levels for the website</w:t>
             </w:r>
           </w:p>
         </w:tc>
@@ -5441,7 +6151,7 @@
               <w:rPr>
                 <w:color w:val="000000" w:themeColor="text1"/>
               </w:rPr>
-              <w:t>s from LCD screen showing real-time status of fire alert levels.</w:t>
+              <w:t xml:space="preserve">s from LCD screen. </w:t>
             </w:r>
           </w:p>
         </w:tc>
@@ -5467,7 +6177,6 @@
                 <w:color w:val="000000" w:themeColor="text1"/>
                 <w:lang w:val="en-SG"/>
               </w:rPr>
-              <w:lastRenderedPageBreak/>
               <w:t>REQ-19</w:t>
             </w:r>
           </w:p>
@@ -5535,7 +6244,13 @@
               <w:rPr>
                 <w:color w:val="000000" w:themeColor="text1"/>
               </w:rPr>
-              <w:t>The system shall send push notifications via the mobile app indicating fire alerts and their corresponding alert levels.</w:t>
+              <w:t>The system shall send notifications via t</w:t>
+            </w:r>
+            <w:r>
+              <w:rPr>
+                <w:color w:val="000000" w:themeColor="text1"/>
+              </w:rPr>
+              <w:t xml:space="preserve">elegram and email. </w:t>
             </w:r>
           </w:p>
         </w:tc>
@@ -5545,13 +6260,69 @@
       <w:pPr>
         <w:pStyle w:val="Heading3"/>
         <w:spacing w:line="360" w:lineRule="auto"/>
-        <w:jc w:val="both"/>
+        <w:jc w:val="center"/>
         <w:rPr>
           <w:color w:val="000000" w:themeColor="text1"/>
           <w:lang w:val="en-SG"/>
         </w:rPr>
       </w:pPr>
       <w:bookmarkStart w:id="17" w:name="_Toc198755239"/>
+      <w:r>
+        <w:rPr>
+          <w:noProof/>
+          <w:color w:val="000000" w:themeColor="text1"/>
+          <w:lang w:val="en-SG"/>
+        </w:rPr>
+        <w:drawing>
+          <wp:inline distT="0" distB="0" distL="0" distR="0" wp14:anchorId="4ABF4052" wp14:editId="26135DC9">
+            <wp:extent cx="4057650" cy="2417842"/>
+            <wp:effectExtent l="0" t="0" r="0" b="1905"/>
+            <wp:docPr id="199254892" name="Picture 1" descr="A diagram of a fire alert&#10;&#10;AI-generated content may be incorrect."/>
+            <wp:cNvGraphicFramePr>
+              <a:graphicFrameLocks xmlns:a="http://schemas.openxmlformats.org/drawingml/2006/main" noChangeAspect="1"/>
+            </wp:cNvGraphicFramePr>
+            <a:graphic xmlns:a="http://schemas.openxmlformats.org/drawingml/2006/main">
+              <a:graphicData uri="http://schemas.openxmlformats.org/drawingml/2006/picture">
+                <pic:pic xmlns:pic="http://schemas.openxmlformats.org/drawingml/2006/picture">
+                  <pic:nvPicPr>
+                    <pic:cNvPr id="199254892" name="Picture 1" descr="A diagram of a fire alert&#10;&#10;AI-generated content may be incorrect."/>
+                    <pic:cNvPicPr/>
+                  </pic:nvPicPr>
+                  <pic:blipFill>
+                    <a:blip r:embed="rId22"/>
+                    <a:stretch>
+                      <a:fillRect/>
+                    </a:stretch>
+                  </pic:blipFill>
+                  <pic:spPr>
+                    <a:xfrm>
+                      <a:off x="0" y="0"/>
+                      <a:ext cx="4064377" cy="2421851"/>
+                    </a:xfrm>
+                    <a:prstGeom prst="rect">
+                      <a:avLst/>
+                    </a:prstGeom>
+                  </pic:spPr>
+                </pic:pic>
+              </a:graphicData>
+            </a:graphic>
+          </wp:inline>
+        </w:drawing>
+      </w:r>
+    </w:p>
+    <w:p>
+      <w:pPr>
+        <w:rPr>
+          <w:lang w:val="en-SG"/>
+        </w:rPr>
+      </w:pPr>
+    </w:p>
+    <w:p>
+      <w:pPr>
+        <w:rPr>
+          <w:lang w:val="en-SG"/>
+        </w:rPr>
+      </w:pPr>
     </w:p>
     <w:p>
       <w:pPr>
@@ -5735,7 +6506,21 @@
                 <w:color w:val="000000" w:themeColor="text1"/>
                 <w:lang w:val="en-SG"/>
               </w:rPr>
-              <w:t>The system shall be integrated with a mobile application that displays real-time sensor data and alert history</w:t>
+              <w:t xml:space="preserve">The system shall be integrated with a </w:t>
+            </w:r>
+            <w:r>
+              <w:rPr>
+                <w:color w:val="000000" w:themeColor="text1"/>
+                <w:lang w:val="en-SG"/>
+              </w:rPr>
+              <w:t>website</w:t>
+            </w:r>
+            <w:r>
+              <w:rPr>
+                <w:color w:val="000000" w:themeColor="text1"/>
+                <w:lang w:val="en-SG"/>
+              </w:rPr>
+              <w:t xml:space="preserve"> that displays real-time sensor data and alert history</w:t>
             </w:r>
             <w:r>
               <w:rPr>
@@ -5791,62 +6576,6 @@
             <w:r>
               <w:rPr>
                 <w:color w:val="000000" w:themeColor="text1"/>
-              </w:rPr>
-              <w:t>The app shall allow users to remotely acknowledge alerts</w:t>
-            </w:r>
-            <w:r>
-              <w:rPr>
-                <w:color w:val="000000" w:themeColor="text1"/>
-              </w:rPr>
-              <w:t xml:space="preserve"> and alert levels. </w:t>
-            </w:r>
-          </w:p>
-        </w:tc>
-      </w:tr>
-      <w:tr>
-        <w:tc>
-          <w:tcPr>
-            <w:tcW w:w="1276" w:type="dxa"/>
-          </w:tcPr>
-          <w:p>
-            <w:pPr>
-              <w:jc w:val="both"/>
-              <w:rPr>
-                <w:color w:val="000000" w:themeColor="text1"/>
-                <w:lang w:val="en-SG"/>
-              </w:rPr>
-            </w:pPr>
-            <w:r>
-              <w:rPr>
-                <w:color w:val="000000" w:themeColor="text1"/>
-                <w:lang w:val="en-SG"/>
-              </w:rPr>
-              <w:t>REQ-</w:t>
-            </w:r>
-            <w:r>
-              <w:rPr>
-                <w:color w:val="000000" w:themeColor="text1"/>
-                <w:lang w:val="en-SG"/>
-              </w:rPr>
-              <w:t>23</w:t>
-            </w:r>
-          </w:p>
-        </w:tc>
-        <w:tc>
-          <w:tcPr>
-            <w:tcW w:w="6520" w:type="dxa"/>
-          </w:tcPr>
-          <w:p>
-            <w:pPr>
-              <w:jc w:val="both"/>
-              <w:rPr>
-                <w:color w:val="000000" w:themeColor="text1"/>
-                <w:lang w:val="en-SG"/>
-              </w:rPr>
-            </w:pPr>
-            <w:r>
-              <w:rPr>
-                <w:color w:val="000000" w:themeColor="text1"/>
                 <w:lang w:val="en-SG"/>
               </w:rPr>
               <w:t xml:space="preserve">Authorised users </w:t>
@@ -5863,56 +6592,35 @@
                 <w:color w:val="000000" w:themeColor="text1"/>
                 <w:lang w:val="en-SG"/>
               </w:rPr>
-              <w:t>shall receive alerts and updates remotely via the mobile application.</w:t>
-            </w:r>
-          </w:p>
-        </w:tc>
-      </w:tr>
-      <w:tr>
-        <w:tc>
-          <w:tcPr>
-            <w:tcW w:w="1276" w:type="dxa"/>
-          </w:tcPr>
-          <w:p>
-            <w:pPr>
-              <w:jc w:val="both"/>
-              <w:rPr>
-                <w:color w:val="000000" w:themeColor="text1"/>
-                <w:lang w:val="en-SG"/>
-              </w:rPr>
-            </w:pPr>
-            <w:r>
-              <w:rPr>
-                <w:color w:val="000000" w:themeColor="text1"/>
-                <w:lang w:val="en-SG"/>
-              </w:rPr>
-              <w:t>REQ-24</w:t>
-            </w:r>
-          </w:p>
-        </w:tc>
-        <w:tc>
-          <w:tcPr>
-            <w:tcW w:w="6520" w:type="dxa"/>
-          </w:tcPr>
-          <w:p>
-            <w:pPr>
-              <w:jc w:val="both"/>
-              <w:rPr>
-                <w:color w:val="000000" w:themeColor="text1"/>
-                <w:lang w:val="en-SG"/>
-              </w:rPr>
-            </w:pPr>
-            <w:r>
-              <w:rPr>
-                <w:color w:val="000000" w:themeColor="text1"/>
-                <w:lang w:val="en-SG"/>
-              </w:rPr>
-              <w:t xml:space="preserve">In the event of a fire, the mobile app will be on complete lockdown, disabling your phone and all other app features, with a red display screen saying, “fire evacuate immediately”. To help visually impaired or deaf people, the phone will send multiple long vibrations to indicate the presence of a fire. When the fire has subsided or in the event of a false alarm the mobile app will enable your phone from using other app features. </w:t>
+              <w:t xml:space="preserve">shall receive alerts and updates remotely via </w:t>
+            </w:r>
+            <w:r>
+              <w:rPr>
+                <w:color w:val="000000" w:themeColor="text1"/>
+                <w:lang w:val="en-SG"/>
+              </w:rPr>
+              <w:t>telegram and email.</w:t>
             </w:r>
           </w:p>
         </w:tc>
       </w:tr>
     </w:tbl>
+    <w:p>
+      <w:pPr>
+        <w:rPr>
+          <w:color w:val="000000" w:themeColor="text1"/>
+          <w:lang w:val="en-SG" w:eastAsia="zh-CN"/>
+        </w:rPr>
+      </w:pPr>
+    </w:p>
+    <w:p>
+      <w:pPr>
+        <w:rPr>
+          <w:color w:val="000000" w:themeColor="text1"/>
+          <w:lang w:val="en-SG" w:eastAsia="zh-CN"/>
+        </w:rPr>
+      </w:pPr>
+    </w:p>
     <w:p>
       <w:pPr>
         <w:rPr>
@@ -5939,6 +6647,7 @@
           <w:color w:val="000000" w:themeColor="text1"/>
           <w:lang w:val="en-SG"/>
         </w:rPr>
+        <w:lastRenderedPageBreak/>
         <w:t>Non-Functional Requirements</w:t>
       </w:r>
       <w:bookmarkEnd w:id="19"/>
@@ -6092,7 +6801,7 @@
                 <w:color w:val="000000" w:themeColor="text1"/>
                 <w:lang w:val="en-SG"/>
               </w:rPr>
-              <w:t>25</w:t>
+              <w:t>23</w:t>
             </w:r>
           </w:p>
         </w:tc>
@@ -6134,7 +6843,7 @@
                 <w:color w:val="000000" w:themeColor="text1"/>
                 <w:lang w:val="en-SG"/>
               </w:rPr>
-              <w:t>REQ-26</w:t>
+              <w:t>REQ-24</w:t>
             </w:r>
           </w:p>
         </w:tc>
@@ -6187,7 +6896,7 @@
                 <w:color w:val="000000" w:themeColor="text1"/>
                 <w:lang w:val="en-SG"/>
               </w:rPr>
-              <w:t>REQ-27</w:t>
+              <w:t>REQ-25</w:t>
             </w:r>
           </w:p>
         </w:tc>
@@ -6235,7 +6944,7 @@
                 <w:color w:val="000000" w:themeColor="text1"/>
                 <w:lang w:val="en-SG"/>
               </w:rPr>
-              <w:t>28</w:t>
+              <w:t>26</w:t>
             </w:r>
           </w:p>
         </w:tc>
@@ -6277,7 +6986,7 @@
                 <w:color w:val="000000" w:themeColor="text1"/>
                 <w:lang w:val="en-SG"/>
               </w:rPr>
-              <w:t>REQ-29</w:t>
+              <w:t>REQ-27</w:t>
             </w:r>
           </w:p>
         </w:tc>
@@ -6326,7 +7035,7 @@
                 <w:color w:val="000000" w:themeColor="text1"/>
                 <w:lang w:val="en-SG"/>
               </w:rPr>
-              <w:t>30</w:t>
+              <w:t>28</w:t>
             </w:r>
           </w:p>
         </w:tc>
@@ -6355,7 +7064,142 @@
     <w:p>
       <w:pPr>
         <w:rPr>
-          <w:color w:val="EE0000"/>
+          <w:rFonts w:asciiTheme="majorHAnsi" w:eastAsiaTheme="majorEastAsia" w:hAnsiTheme="majorHAnsi" w:cstheme="majorBidi"/>
+          <w:color w:val="000000" w:themeColor="text1"/>
+          <w:sz w:val="32"/>
+          <w:szCs w:val="32"/>
+          <w:lang w:val="en-SG"/>
+        </w:rPr>
+      </w:pPr>
+    </w:p>
+    <w:p>
+      <w:pPr>
+        <w:rPr>
+          <w:rFonts w:asciiTheme="majorHAnsi" w:eastAsiaTheme="majorEastAsia" w:hAnsiTheme="majorHAnsi" w:cstheme="majorBidi"/>
+          <w:color w:val="000000" w:themeColor="text1"/>
+          <w:sz w:val="32"/>
+          <w:szCs w:val="32"/>
+          <w:lang w:val="en-SG"/>
+        </w:rPr>
+      </w:pPr>
+    </w:p>
+    <w:p>
+      <w:pPr>
+        <w:rPr>
+          <w:rFonts w:asciiTheme="majorHAnsi" w:eastAsiaTheme="majorEastAsia" w:hAnsiTheme="majorHAnsi" w:cstheme="majorBidi"/>
+          <w:color w:val="000000" w:themeColor="text1"/>
+          <w:sz w:val="32"/>
+          <w:szCs w:val="32"/>
+          <w:lang w:val="en-SG"/>
+        </w:rPr>
+      </w:pPr>
+    </w:p>
+    <w:p>
+      <w:pPr>
+        <w:rPr>
+          <w:rFonts w:asciiTheme="majorHAnsi" w:eastAsiaTheme="majorEastAsia" w:hAnsiTheme="majorHAnsi" w:cstheme="majorBidi"/>
+          <w:color w:val="000000" w:themeColor="text1"/>
+          <w:sz w:val="32"/>
+          <w:szCs w:val="32"/>
+          <w:lang w:val="en-SG"/>
+        </w:rPr>
+      </w:pPr>
+    </w:p>
+    <w:p>
+      <w:pPr>
+        <w:rPr>
+          <w:rFonts w:asciiTheme="majorHAnsi" w:eastAsiaTheme="majorEastAsia" w:hAnsiTheme="majorHAnsi" w:cstheme="majorBidi"/>
+          <w:color w:val="000000" w:themeColor="text1"/>
+          <w:sz w:val="32"/>
+          <w:szCs w:val="32"/>
+          <w:lang w:val="en-SG"/>
+        </w:rPr>
+      </w:pPr>
+    </w:p>
+    <w:p>
+      <w:pPr>
+        <w:rPr>
+          <w:rFonts w:asciiTheme="majorHAnsi" w:eastAsiaTheme="majorEastAsia" w:hAnsiTheme="majorHAnsi" w:cstheme="majorBidi"/>
+          <w:color w:val="000000" w:themeColor="text1"/>
+          <w:sz w:val="32"/>
+          <w:szCs w:val="32"/>
+          <w:lang w:val="en-SG"/>
+        </w:rPr>
+      </w:pPr>
+    </w:p>
+    <w:p>
+      <w:pPr>
+        <w:rPr>
+          <w:rFonts w:asciiTheme="majorHAnsi" w:eastAsiaTheme="majorEastAsia" w:hAnsiTheme="majorHAnsi" w:cstheme="majorBidi"/>
+          <w:color w:val="000000" w:themeColor="text1"/>
+          <w:sz w:val="32"/>
+          <w:szCs w:val="32"/>
+          <w:lang w:val="en-SG"/>
+        </w:rPr>
+      </w:pPr>
+    </w:p>
+    <w:p>
+      <w:pPr>
+        <w:rPr>
+          <w:rFonts w:asciiTheme="majorHAnsi" w:eastAsiaTheme="majorEastAsia" w:hAnsiTheme="majorHAnsi" w:cstheme="majorBidi"/>
+          <w:color w:val="000000" w:themeColor="text1"/>
+          <w:sz w:val="32"/>
+          <w:szCs w:val="32"/>
+          <w:lang w:val="en-SG"/>
+        </w:rPr>
+      </w:pPr>
+    </w:p>
+    <w:p>
+      <w:pPr>
+        <w:rPr>
+          <w:rFonts w:asciiTheme="majorHAnsi" w:eastAsiaTheme="majorEastAsia" w:hAnsiTheme="majorHAnsi" w:cstheme="majorBidi"/>
+          <w:color w:val="000000" w:themeColor="text1"/>
+          <w:sz w:val="32"/>
+          <w:szCs w:val="32"/>
+          <w:lang w:val="en-SG"/>
+        </w:rPr>
+      </w:pPr>
+    </w:p>
+    <w:p>
+      <w:pPr>
+        <w:rPr>
+          <w:rFonts w:asciiTheme="majorHAnsi" w:eastAsiaTheme="majorEastAsia" w:hAnsiTheme="majorHAnsi" w:cstheme="majorBidi"/>
+          <w:color w:val="000000" w:themeColor="text1"/>
+          <w:sz w:val="32"/>
+          <w:szCs w:val="32"/>
+          <w:lang w:val="en-SG"/>
+        </w:rPr>
+      </w:pPr>
+    </w:p>
+    <w:p>
+      <w:pPr>
+        <w:rPr>
+          <w:rFonts w:asciiTheme="majorHAnsi" w:eastAsiaTheme="majorEastAsia" w:hAnsiTheme="majorHAnsi" w:cstheme="majorBidi"/>
+          <w:color w:val="000000" w:themeColor="text1"/>
+          <w:sz w:val="32"/>
+          <w:szCs w:val="32"/>
+          <w:lang w:val="en-SG"/>
+        </w:rPr>
+      </w:pPr>
+    </w:p>
+    <w:p>
+      <w:pPr>
+        <w:rPr>
+          <w:rFonts w:asciiTheme="majorHAnsi" w:eastAsiaTheme="majorEastAsia" w:hAnsiTheme="majorHAnsi" w:cstheme="majorBidi"/>
+          <w:color w:val="000000" w:themeColor="text1"/>
+          <w:sz w:val="32"/>
+          <w:szCs w:val="32"/>
+          <w:lang w:val="en-SG"/>
+        </w:rPr>
+      </w:pPr>
+    </w:p>
+    <w:p>
+      <w:pPr>
+        <w:rPr>
+          <w:rFonts w:asciiTheme="majorHAnsi" w:eastAsiaTheme="majorEastAsia" w:hAnsiTheme="majorHAnsi" w:cstheme="majorBidi"/>
+          <w:color w:val="000000" w:themeColor="text1"/>
+          <w:sz w:val="32"/>
+          <w:szCs w:val="32"/>
           <w:lang w:val="en-SG"/>
         </w:rPr>
       </w:pPr>
@@ -6389,6 +7233,7 @@
           <w:color w:val="000000" w:themeColor="text1"/>
           <w:lang w:val="en-SG"/>
         </w:rPr>
+        <w:lastRenderedPageBreak/>
         <w:t>Software Architecture</w:t>
       </w:r>
       <w:bookmarkEnd w:id="23"/>
@@ -6426,14 +7271,16 @@
         <w:rPr>
           <w:lang w:val="en-SG"/>
         </w:rPr>
-        <w:t xml:space="preserve">The </w:t>
+        <w:t>The Software Architecture defines the various Software Components that are developed to realize the implementation of the system requirements.</w:t>
       </w:r>
-      <w:r>
-        <w:rPr>
-          <w:lang w:val="en-SG"/>
-        </w:rPr>
-        <w:t>Software Architecture defines the various Software Components that are developed to realize the implementation of the system requirements.</w:t>
-      </w:r>
+    </w:p>
+    <w:p>
+      <w:pPr>
+        <w:ind w:left="360"/>
+        <w:rPr>
+          <w:lang w:val="en-SG"/>
+        </w:rPr>
+      </w:pPr>
     </w:p>
     <w:p>
       <w:pPr>
@@ -6459,7 +7306,7 @@
         <mc:AlternateContent>
           <mc:Choice Requires="wps">
             <w:drawing>
-              <wp:anchor distT="0" distB="0" distL="114300" distR="114300" simplePos="0" relativeHeight="251658243" behindDoc="0" locked="0" layoutInCell="1" allowOverlap="1" wp14:anchorId="04170685" wp14:editId="45BE03E6">
+              <wp:anchor distT="0" distB="0" distL="114300" distR="114300" simplePos="0" relativeHeight="251659264" behindDoc="0" locked="0" layoutInCell="1" allowOverlap="1" wp14:anchorId="5001B33F" wp14:editId="6C465FCF">
                 <wp:simplePos x="0" y="0"/>
                 <wp:positionH relativeFrom="margin">
                   <wp:align>center</wp:align>
@@ -6540,7 +7387,7 @@
           </mc:Choice>
           <mc:Fallback>
             <w:pict>
-              <v:rect w14:anchorId="04170685" id="Rectangle 74" o:spid="_x0000_s1026" style="position:absolute;left:0;text-align:left;margin-left:0;margin-top:177.05pt;width:203.75pt;height:21.05pt;z-index:251658243;visibility:visible;mso-wrap-style:square;mso-width-percent:0;mso-wrap-distance-left:9pt;mso-wrap-distance-top:0;mso-wrap-distance-right:9pt;mso-wrap-distance-bottom:0;mso-position-horizontal:center;mso-position-horizontal-relative:margin;mso-position-vertical:absolute;mso-position-vertical-relative:text;mso-width-percent:0;mso-width-relative:margin;v-text-anchor:middle" o:gfxdata="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" filled="f" stroked="f" strokeweight="1pt">
+              <v:rect w14:anchorId="5001B33F" id="Rectangle 74" o:spid="_x0000_s1026" style="position:absolute;left:0;text-align:left;margin-left:0;margin-top:177.05pt;width:203.75pt;height:21.05pt;z-index:251659264;visibility:visible;mso-wrap-style:square;mso-width-percent:0;mso-wrap-distance-left:9pt;mso-wrap-distance-top:0;mso-wrap-distance-right:9pt;mso-wrap-distance-bottom:0;mso-position-horizontal:center;mso-position-horizontal-relative:margin;mso-position-vertical:absolute;mso-position-vertical-relative:text;mso-width-percent:0;mso-width-relative:margin;v-text-anchor:middle" o:gfxdata="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" filled="f" stroked="f" strokeweight="1pt">
                 <v:textbox>
                   <w:txbxContent>
                     <w:p>
@@ -6588,10 +7435,10 @@
           <w:lang w:val="en-SG"/>
         </w:rPr>
         <w:drawing>
-          <wp:inline distT="0" distB="0" distL="0" distR="0" wp14:anchorId="082741BB" wp14:editId="48F49575">
-            <wp:extent cx="6030595" cy="3610610"/>
-            <wp:effectExtent l="0" t="0" r="8255" b="8890"/>
-            <wp:docPr id="1173756648" name="Picture 1" descr="A screenshot of a computer&#10;&#10;AI-generated content may be incorrect."/>
+          <wp:inline distT="0" distB="0" distL="0" distR="0" wp14:anchorId="62D685ED" wp14:editId="5ADCCD82">
+            <wp:extent cx="5587152" cy="3016250"/>
+            <wp:effectExtent l="0" t="0" r="0" b="0"/>
+            <wp:docPr id="1750385417" name="Picture 2" descr="A close-up of a computer screen&#10;&#10;AI-generated content may be incorrect."/>
             <wp:cNvGraphicFramePr>
               <a:graphicFrameLocks xmlns:a="http://schemas.openxmlformats.org/drawingml/2006/main" noChangeAspect="1"/>
             </wp:cNvGraphicFramePr>
@@ -6599,11 +7446,17 @@
               <a:graphicData uri="http://schemas.openxmlformats.org/drawingml/2006/picture">
                 <pic:pic xmlns:pic="http://schemas.openxmlformats.org/drawingml/2006/picture">
                   <pic:nvPicPr>
-                    <pic:cNvPr id="1173756648" name="Picture 1" descr="A screenshot of a computer&#10;&#10;AI-generated content may be incorrect."/>
+                    <pic:cNvPr id="1750385417" name="Picture 2" descr="A close-up of a computer screen&#10;&#10;AI-generated content may be incorrect."/>
                     <pic:cNvPicPr/>
                   </pic:nvPicPr>
                   <pic:blipFill>
-                    <a:blip r:embed="rId18"/>
+                    <a:blip r:embed="rId23">
+                      <a:extLst>
+                        <a:ext uri="{28A0092B-C50C-407E-A947-70E740481C1C}">
+                          <a14:useLocalDpi xmlns:a14="http://schemas.microsoft.com/office/drawing/2010/main" val="0"/>
+                        </a:ext>
+                      </a:extLst>
+                    </a:blip>
                     <a:stretch>
                       <a:fillRect/>
                     </a:stretch>
@@ -6611,7 +7464,7 @@
                   <pic:spPr>
                     <a:xfrm>
                       <a:off x="0" y="0"/>
-                      <a:ext cx="6030595" cy="3610610"/>
+                      <a:ext cx="5590632" cy="3018129"/>
                     </a:xfrm>
                     <a:prstGeom prst="rect">
                       <a:avLst/>
@@ -6654,7 +7507,6 @@
         <w:tabs>
           <w:tab w:val="left" w:pos="3412"/>
         </w:tabs>
-        <w:jc w:val="center"/>
         <w:rPr>
           <w:b/>
           <w:bCs/>
@@ -6672,12 +7524,11 @@
           <w:szCs w:val="24"/>
           <w:lang w:val="en-SG"/>
         </w:rPr>
-        <w:lastRenderedPageBreak/>
         <w:drawing>
-          <wp:inline distT="0" distB="0" distL="0" distR="0" wp14:anchorId="19F5E650" wp14:editId="25A2D417">
-            <wp:extent cx="5534797" cy="3724795"/>
-            <wp:effectExtent l="0" t="0" r="0" b="9525"/>
-            <wp:docPr id="1041839034" name="Picture 1" descr="A screenshot of a computer code&#10;&#10;AI-generated content may be incorrect."/>
+          <wp:inline distT="0" distB="0" distL="0" distR="0" wp14:anchorId="63C4CA18" wp14:editId="0F89DAB5">
+            <wp:extent cx="5268800" cy="3987800"/>
+            <wp:effectExtent l="0" t="0" r="8255" b="0"/>
+            <wp:docPr id="430627306" name="Picture 1" descr="A group of rectangular white rectangular boxes with black text&#10;&#10;AI-generated content may be incorrect."/>
             <wp:cNvGraphicFramePr>
               <a:graphicFrameLocks xmlns:a="http://schemas.openxmlformats.org/drawingml/2006/main" noChangeAspect="1"/>
             </wp:cNvGraphicFramePr>
@@ -6685,11 +7536,11 @@
               <a:graphicData uri="http://schemas.openxmlformats.org/drawingml/2006/picture">
                 <pic:pic xmlns:pic="http://schemas.openxmlformats.org/drawingml/2006/picture">
                   <pic:nvPicPr>
-                    <pic:cNvPr id="1041839034" name="Picture 1" descr="A screenshot of a computer code&#10;&#10;AI-generated content may be incorrect."/>
+                    <pic:cNvPr id="430627306" name="Picture 1" descr="A group of rectangular white rectangular boxes with black text&#10;&#10;AI-generated content may be incorrect."/>
                     <pic:cNvPicPr/>
                   </pic:nvPicPr>
                   <pic:blipFill>
-                    <a:blip r:embed="rId19"/>
+                    <a:blip r:embed="rId24"/>
                     <a:stretch>
                       <a:fillRect/>
                     </a:stretch>
@@ -6697,7 +7548,7 @@
                   <pic:spPr>
                     <a:xfrm>
                       <a:off x="0" y="0"/>
-                      <a:ext cx="5534797" cy="3724795"/>
+                      <a:ext cx="5271210" cy="3989624"/>
                     </a:xfrm>
                     <a:prstGeom prst="rect">
                       <a:avLst/>
@@ -6710,8 +7561,23 @@
         </w:drawing>
       </w:r>
     </w:p>
+    <w:p>
+      <w:pPr>
+        <w:tabs>
+          <w:tab w:val="left" w:pos="3412"/>
+        </w:tabs>
+        <w:jc w:val="center"/>
+        <w:rPr>
+          <w:b/>
+          <w:bCs/>
+          <w:sz w:val="24"/>
+          <w:szCs w:val="24"/>
+          <w:lang w:val="en-SG"/>
+        </w:rPr>
+      </w:pPr>
+    </w:p>
     <w:sectPr>
-      <w:headerReference w:type="default" r:id="rId20"/>
+      <w:headerReference w:type="default" r:id="rId25"/>
       <w:pgSz w:w="11906" w:h="16838"/>
       <w:pgMar w:top="1134" w:right="1133" w:bottom="1440" w:left="1276" w:header="510" w:footer="708" w:gutter="0"/>
       <w:cols w:space="708"/>
@@ -6792,10 +7658,10 @@
 
 <file path=word/commentsExtended.xml><?xml version="1.0" encoding="utf-8"?>
 <w15:commentsEx xmlns:wpc="http://schemas.microsoft.com/office/word/2010/wordprocessingCanvas" xmlns:cx="http://schemas.microsoft.com/office/drawing/2014/chartex" xmlns:cx1="http://schemas.microsoft.com/office/drawing/2015/9/8/chartex" xmlns:cx2="http://schemas.microsoft.com/office/drawing/2015/10/21/chartex" xmlns:cx3="http://schemas.microsoft.com/office/drawing/2016/5/9/chartex" xmlns:cx4="http://schemas.microsoft.com/office/drawing/2016/5/10/chartex" xmlns:cx5="http://schemas.microsoft.com/office/drawing/2016/5/11/chartex" xmlns:cx6="http://schemas.microsoft.com/office/drawing/2016/5/12/chartex" xmlns:cx7="http://schemas.microsoft.com/office/drawing/2016/5/13/chartex" xmlns:cx8="http://schemas.microsoft.com/office/drawing/2016/5/14/chartex" xmlns:mc="http://schemas.openxmlformats.org/markup-compatibility/2006" xmlns:aink="http://schemas.microsoft.com/office/drawing/2016/ink" xmlns:am3d="http://schemas.microsoft.com/office/drawing/2017/model3d" xmlns:o="urn:schemas-microsoft-com:office:office" xmlns:oel="http://schemas.microsoft.com/office/2019/extlst" xmlns:r="http://schemas.openxmlformats.org/officeDocument/2006/relationships" xmlns:m="http://schemas.openxmlformats.org/officeDocument/2006/math" xmlns:v="urn:schemas-microsoft-com:vml" xmlns:wp14="http://schemas.microsoft.com/office/word/2010/wordprocessingDrawing" xmlns:wp="http://schemas.openxmlformats.org/drawingml/2006/wordprocessingDrawing" xmlns:w10="urn:schemas-microsoft-com:office:word" xmlns:w="http://schemas.openxmlformats.org/wordprocessingml/2006/main" xmlns:w14="http://schemas.microsoft.com/office/word/2010/wordml" xmlns:w15="http://schemas.microsoft.com/office/word/2012/wordml" xmlns:w16cex="http://schemas.microsoft.com/office/word/2018/wordml/cex" xmlns:w16cid="http://schemas.microsoft.com/office/word/2016/wordml/cid" xmlns:w16="http://schemas.microsoft.com/office/word/2018/wordml" xmlns:w16du="http://schemas.microsoft.com/office/word/2023/wordml/word16du" xmlns:w16sdtdh="http://schemas.microsoft.com/office/word/2020/wordml/sdtdatahash" xmlns:w16sdtfl="http://schemas.microsoft.com/office/word/2024/wordml/sdtformatlock" xmlns:w16se="http://schemas.microsoft.com/office/word/2015/wordml/symex" xmlns:wpg="http://schemas.microsoft.com/office/word/2010/wordprocessingGroup" xmlns:wpi="http://schemas.microsoft.com/office/word/2010/wordprocessingInk" xmlns:wne="http://schemas.microsoft.com/office/word/2006/wordml" xmlns:wps="http://schemas.microsoft.com/office/word/2010/wordprocessingShape" mc:Ignorable="w14 w15 w16se w16cid w16 w16cex w16sdtdh w16sdtfl w16du wp14">
-  <w15:commentEx w15:paraId="0319B32D" w15:done="0"/>
-  <w15:commentEx w15:paraId="0BFB7AED" w15:done="0"/>
-  <w15:commentEx w15:paraId="49A784B5" w15:done="0"/>
-  <w15:commentEx w15:paraId="3A9ADD7A" w15:done="0"/>
+  <w15:commentEx w15:paraId="3697F904" w15:done="0"/>
+  <w15:commentEx w15:paraId="7F38EF2F" w15:done="0"/>
+  <w15:commentEx w15:paraId="463CCB05" w15:done="0"/>
+  <w15:commentEx w15:paraId="25455CDA" w15:done="0"/>
 </w15:commentsEx>
 </file>
 
@@ -6822,10 +7688,10 @@
 
 <file path=word/commentsIds.xml><?xml version="1.0" encoding="utf-8"?>
 <w16cid:commentsIds xmlns:wpc="http://schemas.microsoft.com/office/word/2010/wordprocessingCanvas" xmlns:cx="http://schemas.microsoft.com/office/drawing/2014/chartex" xmlns:cx1="http://schemas.microsoft.com/office/drawing/2015/9/8/chartex" xmlns:cx2="http://schemas.microsoft.com/office/drawing/2015/10/21/chartex" xmlns:cx3="http://schemas.microsoft.com/office/drawing/2016/5/9/chartex" xmlns:cx4="http://schemas.microsoft.com/office/drawing/2016/5/10/chartex" xmlns:cx5="http://schemas.microsoft.com/office/drawing/2016/5/11/chartex" xmlns:cx6="http://schemas.microsoft.com/office/drawing/2016/5/12/chartex" xmlns:cx7="http://schemas.microsoft.com/office/drawing/2016/5/13/chartex" xmlns:cx8="http://schemas.microsoft.com/office/drawing/2016/5/14/chartex" xmlns:mc="http://schemas.openxmlformats.org/markup-compatibility/2006" xmlns:aink="http://schemas.microsoft.com/office/drawing/2016/ink" xmlns:am3d="http://schemas.microsoft.com/office/drawing/2017/model3d" xmlns:o="urn:schemas-microsoft-com:office:office" xmlns:oel="http://schemas.microsoft.com/office/2019/extlst" xmlns:r="http://schemas.openxmlformats.org/officeDocument/2006/relationships" xmlns:m="http://schemas.openxmlformats.org/officeDocument/2006/math" xmlns:v="urn:schemas-microsoft-com:vml" xmlns:wp14="http://schemas.microsoft.com/office/word/2010/wordprocessingDrawing" xmlns:wp="http://schemas.openxmlformats.org/drawingml/2006/wordprocessingDrawing" xmlns:w10="urn:schemas-microsoft-com:office:word" xmlns:w="http://schemas.openxmlformats.org/wordprocessingml/2006/main" xmlns:w14="http://schemas.microsoft.com/office/word/2010/wordml" xmlns:w15="http://schemas.microsoft.com/office/word/2012/wordml" xmlns:w16cex="http://schemas.microsoft.com/office/word/2018/wordml/cex" xmlns:w16cid="http://schemas.microsoft.com/office/word/2016/wordml/cid" xmlns:w16="http://schemas.microsoft.com/office/word/2018/wordml" xmlns:w16du="http://schemas.microsoft.com/office/word/2023/wordml/word16du" xmlns:w16sdtdh="http://schemas.microsoft.com/office/word/2020/wordml/sdtdatahash" xmlns:w16sdtfl="http://schemas.microsoft.com/office/word/2024/wordml/sdtformatlock" xmlns:w16se="http://schemas.microsoft.com/office/word/2015/wordml/symex" xmlns:wpg="http://schemas.microsoft.com/office/word/2010/wordprocessingGroup" xmlns:wpi="http://schemas.microsoft.com/office/word/2010/wordprocessingInk" xmlns:wne="http://schemas.microsoft.com/office/word/2006/wordml" xmlns:wps="http://schemas.microsoft.com/office/word/2010/wordprocessingShape" mc:Ignorable="w14 w15 w16se w16cid w16 w16cex w16sdtdh w16sdtfl w16du wp14">
-  <w16cid:commentId w16cid:paraId="0319B32D" w16cid:durableId="32D14B73"/>
-  <w16cid:commentId w16cid:paraId="0BFB7AED" w16cid:durableId="2FC46C18"/>
-  <w16cid:commentId w16cid:paraId="49A784B5" w16cid:durableId="6881C481"/>
-  <w16cid:commentId w16cid:paraId="3A9ADD7A" w16cid:durableId="175A37DD"/>
+  <w16cid:commentId w16cid:paraId="3697F904" w16cid:durableId="32D14B73"/>
+  <w16cid:commentId w16cid:paraId="7F38EF2F" w16cid:durableId="2FC46C18"/>
+  <w16cid:commentId w16cid:paraId="463CCB05" w16cid:durableId="6881C481"/>
+  <w16cid:commentId w16cid:paraId="25455CDA" w16cid:durableId="175A37DD"/>
 </w16cid:commentsIds>
 </file>
 
@@ -9485,6 +10351,7 @@
   <w:style w:type="character" w:default="1" w:styleId="DefaultParagraphFont">
     <w:name w:val="Default Paragraph Font"/>
     <w:uiPriority w:val="1"/>
+    <w:semiHidden/>
     <w:unhideWhenUsed/>
   </w:style>
   <w:style w:type="table" w:default="1" w:styleId="TableNormal">
@@ -10075,7 +10942,9 @@
 </file>
 
 <file path=customXml/item1.xml><?xml version="1.0" encoding="utf-8"?>
-<b:Sources xmlns:b="http://schemas.openxmlformats.org/officeDocument/2006/bibliography" xmlns="http://schemas.openxmlformats.org/officeDocument/2006/bibliography" SelectedStyle="\APASixthEditionOfficeOnline.xsl" StyleName="APA" Version="6"/>
+<p:properties xmlns:p="http://schemas.microsoft.com/office/2006/metadata/properties" xmlns:xsi="http://www.w3.org/2001/XMLSchema-instance" xmlns:pc="http://schemas.microsoft.com/office/infopath/2007/PartnerControls">
+  <documentManagement/>
+</p:properties>
 </file>
 
 <file path=customXml/item2.xml><?xml version="1.0" encoding="utf-8"?>
@@ -10217,9 +11086,7 @@
 </file>
 
 <file path=customXml/item3.xml><?xml version="1.0" encoding="utf-8"?>
-<p:properties xmlns:p="http://schemas.microsoft.com/office/2006/metadata/properties" xmlns:xsi="http://www.w3.org/2001/XMLSchema-instance" xmlns:pc="http://schemas.microsoft.com/office/infopath/2007/PartnerControls">
-  <documentManagement/>
-</p:properties>
+<b:Sources xmlns:b="http://schemas.openxmlformats.org/officeDocument/2006/bibliography" xmlns="http://schemas.openxmlformats.org/officeDocument/2006/bibliography" SelectedStyle="\APASixthEditionOfficeOnline.xsl" StyleName="APA" Version="6"/>
 </file>
 
 <file path=customXml/item4.xml><?xml version="1.0" encoding="utf-8"?>
@@ -10232,9 +11099,10 @@
 </file>
 
 <file path=customXml/itemProps1.xml><?xml version="1.0" encoding="utf-8"?>
-<ds:datastoreItem xmlns:ds="http://schemas.openxmlformats.org/officeDocument/2006/customXml" ds:itemID="{19DC61BE-93FA-4491-9772-E1221A4033B9}">
+<ds:datastoreItem xmlns:ds="http://schemas.openxmlformats.org/officeDocument/2006/customXml" ds:itemID="{E9F4B20F-6069-42DD-ACE1-B693435E4710}">
   <ds:schemaRefs>
-    <ds:schemaRef ds:uri="http://schemas.openxmlformats.org/officeDocument/2006/bibliography"/>
+    <ds:schemaRef ds:uri="http://schemas.microsoft.com/office/2006/metadata/properties"/>
+    <ds:schemaRef ds:uri="http://schemas.microsoft.com/office/infopath/2007/PartnerControls"/>
   </ds:schemaRefs>
 </ds:datastoreItem>
 </file>
@@ -10258,10 +11126,9 @@
 </file>
 
 <file path=customXml/itemProps3.xml><?xml version="1.0" encoding="utf-8"?>
-<ds:datastoreItem xmlns:ds="http://schemas.openxmlformats.org/officeDocument/2006/customXml" ds:itemID="{E9F4B20F-6069-42DD-ACE1-B693435E4710}">
+<ds:datastoreItem xmlns:ds="http://schemas.openxmlformats.org/officeDocument/2006/customXml" ds:itemID="{19DC61BE-93FA-4491-9772-E1221A4033B9}">
   <ds:schemaRefs>
-    <ds:schemaRef ds:uri="http://schemas.microsoft.com/office/2006/metadata/properties"/>
-    <ds:schemaRef ds:uri="http://schemas.microsoft.com/office/infopath/2007/PartnerControls"/>
+    <ds:schemaRef ds:uri="http://schemas.openxmlformats.org/officeDocument/2006/bibliography"/>
   </ds:schemaRefs>
 </ds:datastoreItem>
 </file>

</xml_diff>